<commit_message>
Diagram and proposal mods
</commit_message>
<xml_diff>
--- a/Proposal.docx
+++ b/Proposal.docx
@@ -70,23 +70,31 @@
         <w:tab/>
         <w:t xml:space="preserve">We will be creating a subscription service that is based off of an MMO style game. We plan to create a back end system that will utilize a MySQL database to store user and game information. We will also create a front end user interface to simulate actions within an actual game. The user interface will also offer admin support to add </w:t>
       </w:r>
-      <w:proofErr w:type="spellStart"/>
-      <w:r>
-        <w:rPr>
-          <w:rFonts w:ascii="Times New Roman" w:hAnsi="Times New Roman" w:cs="Times New Roman"/>
-          <w:sz w:val="24"/>
-          <w:szCs w:val="24"/>
-        </w:rPr>
-        <w:t>aditional</w:t>
-      </w:r>
-      <w:proofErr w:type="spellEnd"/>
-      <w:r>
-        <w:rPr>
-          <w:rFonts w:ascii="Times New Roman" w:hAnsi="Times New Roman" w:cs="Times New Roman"/>
-          <w:sz w:val="24"/>
-          <w:szCs w:val="24"/>
-        </w:rPr>
-        <w:t xml:space="preserve"> content to the game system. It will store and hold user data, purchase data, and subscription statuses. The source of our data will be generated examples done by hand as most of the data is user specific. Five data tables will be utilized. A User Data table, which will contain Name, Username, and last-name and person specific account information. There will be a purchase database with credit card info, subscription length remaining, and purchase success. There will be a user service data, which will hold in avatar information, location, and game data. We will also utilize a guilds table which will contain player association lists, similar to a </w:t>
+      <w:r>
+        <w:rPr>
+          <w:rFonts w:ascii="Times New Roman" w:hAnsi="Times New Roman" w:cs="Times New Roman"/>
+          <w:sz w:val="24"/>
+          <w:szCs w:val="24"/>
+        </w:rPr>
+        <w:t>additional</w:t>
+      </w:r>
+      <w:r>
+        <w:rPr>
+          <w:rFonts w:ascii="Times New Roman" w:hAnsi="Times New Roman" w:cs="Times New Roman"/>
+          <w:sz w:val="24"/>
+          <w:szCs w:val="24"/>
+        </w:rPr>
+        <w:t xml:space="preserve"> content to the game system. It will store and hold user data, purchase data, and subscription statuses. The source of our data will be generated examples done by hand as most of the data</w:t>
+      </w:r>
+      <w:bookmarkStart w:id="0" w:name="_GoBack"/>
+      <w:bookmarkEnd w:id="0"/>
+      <w:r>
+        <w:rPr>
+          <w:rFonts w:ascii="Times New Roman" w:hAnsi="Times New Roman" w:cs="Times New Roman"/>
+          <w:sz w:val="24"/>
+          <w:szCs w:val="24"/>
+        </w:rPr>
+        <w:t xml:space="preserve"> is user specific. Five data tables will be utilized. A User Data table, which will contain Name, Username, and last-name and person specific account information. There will be a purchase database with credit card info, subscription length remaining, and purchase success. There will be a user service data, which will hold in avatar information, location, and game data. We will also utilize a guilds table which will contain player association lists, similar to a </w:t>
       </w:r>
       <w:proofErr w:type="spellStart"/>
       <w:r>
@@ -191,8 +199,6 @@
         </w:rPr>
         <w:t xml:space="preserve"> that displays the combined data from the user table, purchase table, and guild table. A basic logout and register page will also be included. </w:t>
       </w:r>
-      <w:bookmarkStart w:id="0" w:name="_GoBack"/>
-      <w:bookmarkEnd w:id="0"/>
     </w:p>
     <w:p>
       <w:pPr>

</xml_diff>

<commit_message>
Diagram edits and addition to proposal
</commit_message>
<xml_diff>
--- a/Proposal.docx
+++ b/Proposal.docx
@@ -84,17 +84,7 @@
           <w:sz w:val="24"/>
           <w:szCs w:val="24"/>
         </w:rPr>
-        <w:t xml:space="preserve"> content to the game system. It will store and hold user data, purchase data, and subscription statuses. The source of our data will be generated examples done by hand as most of the data</w:t>
-      </w:r>
-      <w:bookmarkStart w:id="0" w:name="_GoBack"/>
-      <w:bookmarkEnd w:id="0"/>
-      <w:r>
-        <w:rPr>
-          <w:rFonts w:ascii="Times New Roman" w:hAnsi="Times New Roman" w:cs="Times New Roman"/>
-          <w:sz w:val="24"/>
-          <w:szCs w:val="24"/>
-        </w:rPr>
-        <w:t xml:space="preserve"> is user specific. Five data tables will be utilized. A User Data table, which will contain Name, Username, and last-name and person specific account information. There will be a purchase database with credit card info, subscription length remaining, and purchase success. There will be a user service data, which will hold in avatar information, location, and game data. We will also utilize a guilds table which will contain player association lists, similar to a </w:t>
+        <w:t xml:space="preserve"> content to the game system. It will store and hold user data, purchase data, and subscription statuses. The source of our data will be generated examples done by hand as most of the data is user specific. Five data tables will be utilized. A User Data table, which will contain Name, Username, and last-name and person specific account information. There will be a purchase database with credit card info, subscription length remaining, and purchase success. There will be a user service data, which will hold in avatar information, location, and game data. We will also utilize a guilds table which will contain player association lists, similar to a </w:t>
       </w:r>
       <w:proofErr w:type="spellStart"/>
       <w:r>
@@ -199,6 +189,8 @@
         </w:rPr>
         <w:t xml:space="preserve"> that displays the combined data from the user table, purchase table, and guild table. A basic logout and register page will also be included. </w:t>
       </w:r>
+      <w:bookmarkStart w:id="0" w:name="_GoBack"/>
+      <w:bookmarkEnd w:id="0"/>
     </w:p>
     <w:p>
       <w:pPr>
@@ -210,6 +202,63 @@
           <w:szCs w:val="24"/>
         </w:rPr>
       </w:pPr>
+      <w:r>
+        <w:rPr>
+          <w:rFonts w:ascii="Times New Roman" w:hAnsi="Times New Roman" w:cs="Times New Roman"/>
+          <w:noProof/>
+          <w:sz w:val="24"/>
+          <w:szCs w:val="24"/>
+        </w:rPr>
+        <w:lastRenderedPageBreak/>
+        <w:drawing>
+          <wp:inline distT="0" distB="0" distL="0" distR="0">
+            <wp:extent cx="5865495" cy="3295222"/>
+            <wp:effectExtent l="0" t="0" r="1905" b="635"/>
+            <wp:docPr id="1" name="Picture 1" descr="C:\Users\JCarpenter11\Desktop\Gitstash\dbtermproject\Diagram.jpg"/>
+            <wp:cNvGraphicFramePr>
+              <a:graphicFrameLocks xmlns:a="http://schemas.openxmlformats.org/drawingml/2006/main" noChangeAspect="1"/>
+            </wp:cNvGraphicFramePr>
+            <a:graphic xmlns:a="http://schemas.openxmlformats.org/drawingml/2006/main">
+              <a:graphicData uri="http://schemas.openxmlformats.org/drawingml/2006/picture">
+                <pic:pic xmlns:pic="http://schemas.openxmlformats.org/drawingml/2006/picture">
+                  <pic:nvPicPr>
+                    <pic:cNvPr id="0" name="Picture 3" descr="C:\Users\JCarpenter11\Desktop\Gitstash\dbtermproject\Diagram.jpg"/>
+                    <pic:cNvPicPr>
+                      <a:picLocks noChangeAspect="1" noChangeArrowheads="1"/>
+                    </pic:cNvPicPr>
+                  </pic:nvPicPr>
+                  <pic:blipFill>
+                    <a:blip r:embed="rId4">
+                      <a:extLst>
+                        <a:ext uri="{28A0092B-C50C-407E-A947-70E740481C1C}">
+                          <a14:useLocalDpi xmlns:a14="http://schemas.microsoft.com/office/drawing/2010/main" val="0"/>
+                        </a:ext>
+                      </a:extLst>
+                    </a:blip>
+                    <a:srcRect/>
+                    <a:stretch>
+                      <a:fillRect/>
+                    </a:stretch>
+                  </pic:blipFill>
+                  <pic:spPr bwMode="auto">
+                    <a:xfrm>
+                      <a:off x="0" y="0"/>
+                      <a:ext cx="5865495" cy="3295222"/>
+                    </a:xfrm>
+                    <a:prstGeom prst="rect">
+                      <a:avLst/>
+                    </a:prstGeom>
+                    <a:noFill/>
+                    <a:ln>
+                      <a:noFill/>
+                    </a:ln>
+                  </pic:spPr>
+                </pic:pic>
+              </a:graphicData>
+            </a:graphic>
+          </wp:inline>
+        </w:drawing>
+      </w:r>
     </w:p>
     <w:p>
       <w:pPr>
@@ -227,7 +276,6 @@
           <w:sz w:val="24"/>
           <w:szCs w:val="24"/>
         </w:rPr>
-        <w:lastRenderedPageBreak/>
         <w:t>Tiered design:</w:t>
       </w:r>
     </w:p>

</xml_diff>

<commit_message>
added to proposal docx
</commit_message>
<xml_diff>
--- a/Proposal.docx
+++ b/Proposal.docx
@@ -1,6 +1,6 @@
 
 <file path=word/document.xml><?xml version="1.0" encoding="utf-8"?>
-<w:document xmlns:wpc="http://schemas.microsoft.com/office/word/2010/wordprocessingCanvas" xmlns:mc="http://schemas.openxmlformats.org/markup-compatibility/2006" xmlns:o="urn:schemas-microsoft-com:office:office" xmlns:r="http://schemas.openxmlformats.org/officeDocument/2006/relationships" xmlns:m="http://schemas.openxmlformats.org/officeDocument/2006/math" xmlns:v="urn:schemas-microsoft-com:vml" xmlns:wp14="http://schemas.microsoft.com/office/word/2010/wordprocessingDrawing" xmlns:wp="http://schemas.openxmlformats.org/drawingml/2006/wordprocessingDrawing" xmlns:w10="urn:schemas-microsoft-com:office:word" xmlns:w="http://schemas.openxmlformats.org/wordprocessingml/2006/main" xmlns:w14="http://schemas.microsoft.com/office/word/2010/wordml" xmlns:w15="http://schemas.microsoft.com/office/word/2012/wordml" xmlns:wpg="http://schemas.microsoft.com/office/word/2010/wordprocessingGroup" xmlns:wpi="http://schemas.microsoft.com/office/word/2010/wordprocessingInk" xmlns:wne="http://schemas.microsoft.com/office/word/2006/wordml" xmlns:wps="http://schemas.microsoft.com/office/word/2010/wordprocessingShape" mc:Ignorable="w14 w15 wp14">
+<w:document xmlns:wpc="http://schemas.microsoft.com/office/word/2010/wordprocessingCanvas" xmlns:mc="http://schemas.openxmlformats.org/markup-compatibility/2006" xmlns:o="urn:schemas-microsoft-com:office:office" xmlns:r="http://schemas.openxmlformats.org/officeDocument/2006/relationships" xmlns:m="http://schemas.openxmlformats.org/officeDocument/2006/math" xmlns:v="urn:schemas-microsoft-com:vml" xmlns:wp14="http://schemas.microsoft.com/office/word/2010/wordprocessingDrawing" xmlns:wp="http://schemas.openxmlformats.org/drawingml/2006/wordprocessingDrawing" xmlns:w10="urn:schemas-microsoft-com:office:word" xmlns:w="http://schemas.openxmlformats.org/wordprocessingml/2006/main" xmlns:w14="http://schemas.microsoft.com/office/word/2010/wordml" xmlns:wpg="http://schemas.microsoft.com/office/word/2010/wordprocessingGroup" xmlns:wpi="http://schemas.microsoft.com/office/word/2010/wordprocessingInk" xmlns:wne="http://schemas.microsoft.com/office/word/2006/wordml" xmlns:wps="http://schemas.microsoft.com/office/word/2010/wordprocessingShape" mc:Ignorable="w14 wp14">
   <w:body>
     <w:p>
       <w:pPr>
@@ -84,7 +84,31 @@
           <w:sz w:val="24"/>
           <w:szCs w:val="24"/>
         </w:rPr>
-        <w:t xml:space="preserve">We plan to create a back end system that will utilize a MySQL database to store user and game information. We will also create a front end user interface to simulate actions within an actual game. The user interface will also offer admin support to add </w:t>
+        <w:t xml:space="preserve"> </w:t>
+      </w:r>
+      <w:r>
+        <w:rPr>
+          <w:rFonts w:ascii="Times New Roman" w:hAnsi="Times New Roman" w:cs="Times New Roman"/>
+          <w:sz w:val="24"/>
+          <w:szCs w:val="24"/>
+        </w:rPr>
+        <w:t xml:space="preserve">We plan to create a back end system that will utilize a MySQL database to store user and game information. We will also create a front end user interface to simulate actions within an </w:t>
+      </w:r>
+      <w:r>
+        <w:rPr>
+          <w:rFonts w:ascii="Times New Roman" w:hAnsi="Times New Roman" w:cs="Times New Roman"/>
+          <w:sz w:val="24"/>
+          <w:szCs w:val="24"/>
+        </w:rPr>
+        <w:t xml:space="preserve">actual game along will displaying user and game information. </w:t>
+      </w:r>
+      <w:r>
+        <w:rPr>
+          <w:rFonts w:ascii="Times New Roman" w:hAnsi="Times New Roman" w:cs="Times New Roman"/>
+          <w:sz w:val="24"/>
+          <w:szCs w:val="24"/>
+        </w:rPr>
+        <w:t xml:space="preserve">The user interface will also offer admin support to add </w:t>
       </w:r>
       <w:r>
         <w:rPr>
@@ -100,7 +124,87 @@
           <w:sz w:val="24"/>
           <w:szCs w:val="24"/>
         </w:rPr>
-        <w:t xml:space="preserve"> content to the game system. It will store and hold user data, purchase data, and subscription statuses. The source of our data will be generated examples done by hand as most of the data is user specific. Five data tables will be utilized. A User Data table, which will contain Name, Username, and last-name and person specific account information. There will be a purchase database with credit card info, subscription length remaining, and purchase success. There will be a user service data, which will hold in avatar information, location, and game data. We will also utilize a guilds table which will contain player association lists, similar to a friends list from other social media applications. There will be a game data table which will have quest information, location in world, and various other details. The user ui will have a quests log that will allow completion of quests from the page. This will manifest as a Boolean indicator in the quests table.</w:t>
+        <w:t xml:space="preserve"> content to the game system. It will store and hold user data, purchase data, and subscription statuses. The source of our data will be generated examples done by hand as most of the data is user specific. Fi</w:t>
+      </w:r>
+      <w:r>
+        <w:rPr>
+          <w:rFonts w:ascii="Times New Roman" w:hAnsi="Times New Roman" w:cs="Times New Roman"/>
+          <w:sz w:val="24"/>
+          <w:szCs w:val="24"/>
+        </w:rPr>
+        <w:t>ve data tables will be utilized first of which is a</w:t>
+      </w:r>
+      <w:r>
+        <w:rPr>
+          <w:rFonts w:ascii="Times New Roman" w:hAnsi="Times New Roman" w:cs="Times New Roman"/>
+          <w:sz w:val="24"/>
+          <w:szCs w:val="24"/>
+        </w:rPr>
+        <w:t xml:space="preserve"> User Data table, which will contain Name, Username, and last-name and person specific account information. There will be a purchase database with credit card info, subscription length remaining, and purchase success. There will be a user service data, which will hold in avatar information, location, and game data. We will also utilize a guilds table which will contain player association lists, </w:t>
+      </w:r>
+      <w:r>
+        <w:rPr>
+          <w:rFonts w:ascii="Times New Roman" w:hAnsi="Times New Roman" w:cs="Times New Roman"/>
+          <w:sz w:val="24"/>
+          <w:szCs w:val="24"/>
+        </w:rPr>
+        <w:t xml:space="preserve">which is </w:t>
+      </w:r>
+      <w:r>
+        <w:rPr>
+          <w:rFonts w:ascii="Times New Roman" w:hAnsi="Times New Roman" w:cs="Times New Roman"/>
+          <w:sz w:val="24"/>
+          <w:szCs w:val="24"/>
+        </w:rPr>
+        <w:t xml:space="preserve">similar to a </w:t>
+      </w:r>
+      <w:r>
+        <w:rPr>
+          <w:rFonts w:ascii="Times New Roman" w:hAnsi="Times New Roman" w:cs="Times New Roman"/>
+          <w:sz w:val="24"/>
+          <w:szCs w:val="24"/>
+        </w:rPr>
+        <w:t>friend’s</w:t>
+      </w:r>
+      <w:r>
+        <w:rPr>
+          <w:rFonts w:ascii="Times New Roman" w:hAnsi="Times New Roman" w:cs="Times New Roman"/>
+          <w:sz w:val="24"/>
+          <w:szCs w:val="24"/>
+        </w:rPr>
+        <w:t xml:space="preserve"> list from other social media applications. There will be a game data table which will have quest information, location in world, and various other details. </w:t>
+      </w:r>
+      <w:r>
+        <w:rPr>
+          <w:rFonts w:ascii="Times New Roman" w:hAnsi="Times New Roman" w:cs="Times New Roman"/>
+          <w:sz w:val="24"/>
+          <w:szCs w:val="24"/>
+        </w:rPr>
+        <w:t xml:space="preserve">We may add or remove tables when necessary during the development of this project. </w:t>
+      </w:r>
+      <w:r>
+        <w:rPr>
+          <w:rFonts w:ascii="Times New Roman" w:hAnsi="Times New Roman" w:cs="Times New Roman"/>
+          <w:sz w:val="24"/>
+          <w:szCs w:val="24"/>
+        </w:rPr>
+        <w:t xml:space="preserve">The user </w:t>
+      </w:r>
+      <w:r>
+        <w:rPr>
+          <w:rFonts w:ascii="Times New Roman" w:hAnsi="Times New Roman" w:cs="Times New Roman"/>
+          <w:sz w:val="24"/>
+          <w:szCs w:val="24"/>
+        </w:rPr>
+        <w:t>interface will have a quest</w:t>
+      </w:r>
+      <w:r>
+        <w:rPr>
+          <w:rFonts w:ascii="Times New Roman" w:hAnsi="Times New Roman" w:cs="Times New Roman"/>
+          <w:sz w:val="24"/>
+          <w:szCs w:val="24"/>
+        </w:rPr>
+        <w:t xml:space="preserve"> log that will allow completion of quests from the page. This will manifest as a Boolean indicator in the quests table.</w:t>
       </w:r>
     </w:p>
     <w:p>
@@ -130,17 +234,73 @@
           <w:sz w:val="24"/>
           <w:szCs w:val="24"/>
         </w:rPr>
+        <w:lastRenderedPageBreak/>
         <w:tab/>
-        <w:t xml:space="preserve">The application will consist of several ui pages. A primary login page for user’s that are already subscribed. Upon login the user will be presented with a ui that displays the combined data from the user table, purchase table, and guild table. A basic logout and register page will </w:t>
-      </w:r>
-      <w:r>
-        <w:rPr>
-          <w:rFonts w:ascii="Times New Roman" w:hAnsi="Times New Roman" w:cs="Times New Roman"/>
-          <w:sz w:val="24"/>
-          <w:szCs w:val="24"/>
-        </w:rPr>
-        <w:lastRenderedPageBreak/>
-        <w:t xml:space="preserve">also be included. </w:t>
+        <w:t xml:space="preserve">The application will consist of several </w:t>
+      </w:r>
+      <w:r>
+        <w:rPr>
+          <w:rFonts w:ascii="Times New Roman" w:hAnsi="Times New Roman" w:cs="Times New Roman"/>
+          <w:sz w:val="24"/>
+          <w:szCs w:val="24"/>
+        </w:rPr>
+        <w:t>user interface</w:t>
+      </w:r>
+      <w:r>
+        <w:rPr>
+          <w:rFonts w:ascii="Times New Roman" w:hAnsi="Times New Roman" w:cs="Times New Roman"/>
+          <w:sz w:val="24"/>
+          <w:szCs w:val="24"/>
+        </w:rPr>
+        <w:t xml:space="preserve"> pages. </w:t>
+      </w:r>
+      <w:r>
+        <w:rPr>
+          <w:rFonts w:ascii="Times New Roman" w:hAnsi="Times New Roman" w:cs="Times New Roman"/>
+          <w:sz w:val="24"/>
+          <w:szCs w:val="24"/>
+        </w:rPr>
+        <w:t>The welcome page will be a login page if the user is not logged in</w:t>
+      </w:r>
+      <w:r>
+        <w:rPr>
+          <w:rFonts w:ascii="Times New Roman" w:hAnsi="Times New Roman" w:cs="Times New Roman"/>
+          <w:sz w:val="24"/>
+          <w:szCs w:val="24"/>
+        </w:rPr>
+        <w:t>.</w:t>
+      </w:r>
+      <w:r>
+        <w:rPr>
+          <w:rFonts w:ascii="Times New Roman" w:hAnsi="Times New Roman" w:cs="Times New Roman"/>
+          <w:sz w:val="24"/>
+          <w:szCs w:val="24"/>
+        </w:rPr>
+        <w:t xml:space="preserve"> We will make use of sessions and possibly cookies to keep track if a user is logged in or not. If they are already logged in the welcome page will display user information.</w:t>
+      </w:r>
+      <w:r>
+        <w:rPr>
+          <w:rFonts w:ascii="Times New Roman" w:hAnsi="Times New Roman" w:cs="Times New Roman"/>
+          <w:sz w:val="24"/>
+          <w:szCs w:val="24"/>
+        </w:rPr>
+        <w:t xml:space="preserve"> Upon login the user will be presented with a </w:t>
+      </w:r>
+      <w:r>
+        <w:rPr>
+          <w:rFonts w:ascii="Times New Roman" w:hAnsi="Times New Roman" w:cs="Times New Roman"/>
+          <w:sz w:val="24"/>
+          <w:szCs w:val="24"/>
+        </w:rPr>
+        <w:t>user interface</w:t>
+      </w:r>
+      <w:r>
+        <w:rPr>
+          <w:rFonts w:ascii="Times New Roman" w:hAnsi="Times New Roman" w:cs="Times New Roman"/>
+          <w:sz w:val="24"/>
+          <w:szCs w:val="24"/>
+        </w:rPr>
+        <w:t xml:space="preserve"> that displays the combined data from the user table, purchase table, and guild table. A basic logout and register page will also be included. </w:t>
       </w:r>
       <w:r>
         <w:rPr>
@@ -157,9 +317,89 @@
           <w:szCs w:val="24"/>
         </w:rPr>
         <w:t>A user will login and be able to access their purchases, user game data, and generic user data. If they are not registered they will be prompted with a register page. Admin’s will have authority to add game content, remove users, and manage payment data.</w:t>
+      </w:r>
+    </w:p>
+    <w:p>
+      <w:pPr>
+        <w:pStyle w:val="PlainText"/>
+        <w:spacing w:line="480" w:lineRule="auto"/>
+        <w:rPr>
+          <w:rFonts w:ascii="Times New Roman" w:hAnsi="Times New Roman" w:cs="Times New Roman"/>
+          <w:sz w:val="24"/>
+          <w:szCs w:val="24"/>
+        </w:rPr>
+      </w:pPr>
+      <w:r>
+        <w:rPr>
+          <w:rFonts w:ascii="Times New Roman" w:hAnsi="Times New Roman" w:cs="Times New Roman"/>
+          <w:sz w:val="24"/>
+          <w:szCs w:val="24"/>
+        </w:rPr>
+        <w:tab/>
+        <w:t>Below is a rough diagram of tables we plan on using in our project. We have two types of accounts which are admin and user. The admin account is used for adding content to the game such as quests. They will also be able to adjust user information</w:t>
+      </w:r>
+      <w:r>
+        <w:rPr>
+          <w:rFonts w:ascii="Times New Roman" w:hAnsi="Times New Roman" w:cs="Times New Roman"/>
+          <w:sz w:val="24"/>
+          <w:szCs w:val="24"/>
+        </w:rPr>
+        <w:t xml:space="preserve"> to offer player support. Users will be able to create an account, attach a credit card to start a subscription, add friends, join a guild, and complete quests. This is a rough estimate of the use cases we plan on implementing in our project but they may be adjusted. We are going to utilize a one to many mapping for our user friends table. Each user will be able to have a certain amount of friends, which is unlimited at this time. Users will also be able to have multiple quests so we will use one to many mapping in that case as well.</w:t>
+      </w:r>
+    </w:p>
+    <w:p>
+      <w:pPr>
+        <w:pStyle w:val="PlainText"/>
+        <w:spacing w:line="480" w:lineRule="auto"/>
+        <w:rPr>
+          <w:rFonts w:ascii="Times New Roman" w:hAnsi="Times New Roman" w:cs="Times New Roman"/>
+          <w:sz w:val="24"/>
+          <w:szCs w:val="24"/>
+        </w:rPr>
+      </w:pPr>
+      <w:r>
+        <w:rPr>
+          <w:rFonts w:ascii="Times New Roman" w:hAnsi="Times New Roman" w:cs="Times New Roman"/>
+          <w:sz w:val="24"/>
+          <w:szCs w:val="24"/>
+        </w:rPr>
+        <w:tab/>
+        <w:t>The object of our project is to create a database to organize information within a</w:t>
+      </w:r>
+      <w:r>
+        <w:rPr>
+          <w:rFonts w:ascii="Times New Roman" w:hAnsi="Times New Roman" w:cs="Times New Roman"/>
+          <w:sz w:val="24"/>
+          <w:szCs w:val="24"/>
+        </w:rPr>
+        <w:t xml:space="preserve"> subscription style</w:t>
+      </w:r>
+      <w:r>
+        <w:rPr>
+          <w:rFonts w:ascii="Times New Roman" w:hAnsi="Times New Roman" w:cs="Times New Roman"/>
+          <w:sz w:val="24"/>
+          <w:szCs w:val="24"/>
+        </w:rPr>
+        <w:t xml:space="preserve"> game. Almost all new games today rely on a relational database to store information. We are going to develop a web app to simulate an actual game while focusing the majority of our t</w:t>
+      </w:r>
+      <w:r>
+        <w:rPr>
+          <w:rFonts w:ascii="Times New Roman" w:hAnsi="Times New Roman" w:cs="Times New Roman"/>
+          <w:sz w:val="24"/>
+          <w:szCs w:val="24"/>
+        </w:rPr>
+        <w:t>ime on back end database design</w:t>
       </w:r>
       <w:bookmarkStart w:id="0" w:name="_GoBack"/>
       <w:bookmarkEnd w:id="0"/>
+      <w:r>
+        <w:rPr>
+          <w:rFonts w:ascii="Times New Roman" w:hAnsi="Times New Roman" w:cs="Times New Roman"/>
+          <w:sz w:val="24"/>
+          <w:szCs w:val="24"/>
+        </w:rPr>
+        <w:t>.</w:t>
+      </w:r>
     </w:p>
     <w:p>
       <w:pPr>
@@ -178,6 +418,7 @@
           <w:sz w:val="24"/>
           <w:szCs w:val="24"/>
         </w:rPr>
+        <w:lastRenderedPageBreak/>
         <w:drawing>
           <wp:inline distT="0" distB="0" distL="0" distR="0">
             <wp:extent cx="5865495" cy="3295222"/>
@@ -196,7 +437,7 @@
                     </pic:cNvPicPr>
                   </pic:nvPicPr>
                   <pic:blipFill>
-                    <a:blip r:embed="rId5">
+                    <a:blip r:embed="rId6">
                       <a:extLst>
                         <a:ext uri="{28A0092B-C50C-407E-A947-70E740481C1C}">
                           <a14:useLocalDpi xmlns:a14="http://schemas.microsoft.com/office/drawing/2010/main" val="0"/>
@@ -356,7 +597,7 @@
 </file>
 
 <file path=word/styles.xml><?xml version="1.0" encoding="utf-8"?>
-<w:styles xmlns:mc="http://schemas.openxmlformats.org/markup-compatibility/2006" xmlns:r="http://schemas.openxmlformats.org/officeDocument/2006/relationships" xmlns:w="http://schemas.openxmlformats.org/wordprocessingml/2006/main" xmlns:w14="http://schemas.microsoft.com/office/word/2010/wordml" xmlns:w15="http://schemas.microsoft.com/office/word/2012/wordml" mc:Ignorable="w14 w15">
+<w:styles xmlns:mc="http://schemas.openxmlformats.org/markup-compatibility/2006" xmlns:r="http://schemas.openxmlformats.org/officeDocument/2006/relationships" xmlns:w="http://schemas.openxmlformats.org/wordprocessingml/2006/main" xmlns:w14="http://schemas.microsoft.com/office/word/2010/wordml" mc:Ignorable="w14">
   <w:docDefaults>
     <w:rPrDefault>
       <w:rPr>
@@ -372,378 +613,144 @@
       </w:pPr>
     </w:pPrDefault>
   </w:docDefaults>
-  <w:latentStyles w:defLockedState="0" w:defUIPriority="99" w:defSemiHidden="0" w:defUnhideWhenUsed="0" w:defQFormat="0" w:count="371">
-    <w:lsdException w:name="Normal" w:uiPriority="0" w:qFormat="1"/>
-    <w:lsdException w:name="heading 1" w:uiPriority="9" w:qFormat="1"/>
-    <w:lsdException w:name="heading 2" w:semiHidden="1" w:uiPriority="9" w:unhideWhenUsed="1" w:qFormat="1"/>
-    <w:lsdException w:name="heading 3" w:semiHidden="1" w:uiPriority="9" w:unhideWhenUsed="1" w:qFormat="1"/>
-    <w:lsdException w:name="heading 4" w:semiHidden="1" w:uiPriority="9" w:unhideWhenUsed="1" w:qFormat="1"/>
-    <w:lsdException w:name="heading 5" w:semiHidden="1" w:uiPriority="9" w:unhideWhenUsed="1" w:qFormat="1"/>
-    <w:lsdException w:name="heading 6" w:semiHidden="1" w:uiPriority="9" w:unhideWhenUsed="1" w:qFormat="1"/>
-    <w:lsdException w:name="heading 7" w:semiHidden="1" w:uiPriority="9" w:unhideWhenUsed="1" w:qFormat="1"/>
-    <w:lsdException w:name="heading 8" w:semiHidden="1" w:uiPriority="9" w:unhideWhenUsed="1" w:qFormat="1"/>
-    <w:lsdException w:name="heading 9" w:semiHidden="1" w:uiPriority="9" w:unhideWhenUsed="1" w:qFormat="1"/>
-    <w:lsdException w:name="index 1" w:semiHidden="1" w:unhideWhenUsed="1"/>
-    <w:lsdException w:name="index 2" w:semiHidden="1" w:unhideWhenUsed="1"/>
-    <w:lsdException w:name="index 3" w:semiHidden="1" w:unhideWhenUsed="1"/>
-    <w:lsdException w:name="index 4" w:semiHidden="1" w:unhideWhenUsed="1"/>
-    <w:lsdException w:name="index 5" w:semiHidden="1" w:unhideWhenUsed="1"/>
-    <w:lsdException w:name="index 6" w:semiHidden="1" w:unhideWhenUsed="1"/>
-    <w:lsdException w:name="index 7" w:semiHidden="1" w:unhideWhenUsed="1"/>
-    <w:lsdException w:name="index 8" w:semiHidden="1" w:unhideWhenUsed="1"/>
-    <w:lsdException w:name="index 9" w:semiHidden="1" w:unhideWhenUsed="1"/>
-    <w:lsdException w:name="toc 1" w:semiHidden="1" w:uiPriority="39" w:unhideWhenUsed="1"/>
-    <w:lsdException w:name="toc 2" w:semiHidden="1" w:uiPriority="39" w:unhideWhenUsed="1"/>
-    <w:lsdException w:name="toc 3" w:semiHidden="1" w:uiPriority="39" w:unhideWhenUsed="1"/>
-    <w:lsdException w:name="toc 4" w:semiHidden="1" w:uiPriority="39" w:unhideWhenUsed="1"/>
-    <w:lsdException w:name="toc 5" w:semiHidden="1" w:uiPriority="39" w:unhideWhenUsed="1"/>
-    <w:lsdException w:name="toc 6" w:semiHidden="1" w:uiPriority="39" w:unhideWhenUsed="1"/>
-    <w:lsdException w:name="toc 7" w:semiHidden="1" w:uiPriority="39" w:unhideWhenUsed="1"/>
-    <w:lsdException w:name="toc 8" w:semiHidden="1" w:uiPriority="39" w:unhideWhenUsed="1"/>
-    <w:lsdException w:name="toc 9" w:semiHidden="1" w:uiPriority="39" w:unhideWhenUsed="1"/>
-    <w:lsdException w:name="Normal Indent" w:semiHidden="1" w:unhideWhenUsed="1"/>
-    <w:lsdException w:name="footnote text" w:semiHidden="1" w:unhideWhenUsed="1"/>
-    <w:lsdException w:name="annotation text" w:semiHidden="1" w:unhideWhenUsed="1"/>
-    <w:lsdException w:name="header" w:semiHidden="1" w:unhideWhenUsed="1"/>
-    <w:lsdException w:name="footer" w:semiHidden="1" w:unhideWhenUsed="1"/>
-    <w:lsdException w:name="index heading" w:semiHidden="1" w:unhideWhenUsed="1"/>
-    <w:lsdException w:name="caption" w:semiHidden="1" w:uiPriority="35" w:unhideWhenUsed="1" w:qFormat="1"/>
-    <w:lsdException w:name="table of figures" w:semiHidden="1" w:unhideWhenUsed="1"/>
-    <w:lsdException w:name="envelope address" w:semiHidden="1" w:unhideWhenUsed="1"/>
-    <w:lsdException w:name="envelope return" w:semiHidden="1" w:unhideWhenUsed="1"/>
-    <w:lsdException w:name="footnote reference" w:semiHidden="1" w:unhideWhenUsed="1"/>
-    <w:lsdException w:name="annotation reference" w:semiHidden="1" w:unhideWhenUsed="1"/>
-    <w:lsdException w:name="line number" w:semiHidden="1" w:unhideWhenUsed="1"/>
-    <w:lsdException w:name="page number" w:semiHidden="1" w:unhideWhenUsed="1"/>
-    <w:lsdException w:name="endnote reference" w:semiHidden="1" w:unhideWhenUsed="1"/>
-    <w:lsdException w:name="endnote text" w:semiHidden="1" w:unhideWhenUsed="1"/>
-    <w:lsdException w:name="table of authorities" w:semiHidden="1" w:unhideWhenUsed="1"/>
-    <w:lsdException w:name="macro" w:semiHidden="1" w:unhideWhenUsed="1"/>
-    <w:lsdException w:name="toa heading" w:semiHidden="1" w:unhideWhenUsed="1"/>
-    <w:lsdException w:name="List" w:semiHidden="1" w:unhideWhenUsed="1"/>
-    <w:lsdException w:name="List Bullet" w:semiHidden="1" w:unhideWhenUsed="1"/>
-    <w:lsdException w:name="List Number" w:semiHidden="1" w:unhideWhenUsed="1"/>
-    <w:lsdException w:name="List 2" w:semiHidden="1" w:unhideWhenUsed="1"/>
-    <w:lsdException w:name="List 3" w:semiHidden="1" w:unhideWhenUsed="1"/>
-    <w:lsdException w:name="List 4" w:semiHidden="1" w:unhideWhenUsed="1"/>
-    <w:lsdException w:name="List 5" w:semiHidden="1" w:unhideWhenUsed="1"/>
-    <w:lsdException w:name="List Bullet 2" w:semiHidden="1" w:unhideWhenUsed="1"/>
-    <w:lsdException w:name="List Bullet 3" w:semiHidden="1" w:unhideWhenUsed="1"/>
-    <w:lsdException w:name="List Bullet 4" w:semiHidden="1" w:unhideWhenUsed="1"/>
-    <w:lsdException w:name="List Bullet 5" w:semiHidden="1" w:unhideWhenUsed="1"/>
-    <w:lsdException w:name="List Number 2" w:semiHidden="1" w:unhideWhenUsed="1"/>
-    <w:lsdException w:name="List Number 3" w:semiHidden="1" w:unhideWhenUsed="1"/>
-    <w:lsdException w:name="List Number 4" w:semiHidden="1" w:unhideWhenUsed="1"/>
-    <w:lsdException w:name="List Number 5" w:semiHidden="1" w:unhideWhenUsed="1"/>
-    <w:lsdException w:name="Title" w:uiPriority="10" w:qFormat="1"/>
-    <w:lsdException w:name="Closing" w:semiHidden="1" w:unhideWhenUsed="1"/>
-    <w:lsdException w:name="Signature" w:semiHidden="1" w:unhideWhenUsed="1"/>
-    <w:lsdException w:name="Default Paragraph Font" w:semiHidden="1" w:uiPriority="1" w:unhideWhenUsed="1"/>
-    <w:lsdException w:name="Body Text" w:semiHidden="1" w:unhideWhenUsed="1"/>
-    <w:lsdException w:name="Body Text Indent" w:semiHidden="1" w:unhideWhenUsed="1"/>
-    <w:lsdException w:name="List Continue" w:semiHidden="1" w:unhideWhenUsed="1"/>
-    <w:lsdException w:name="List Continue 2" w:semiHidden="1" w:unhideWhenUsed="1"/>
-    <w:lsdException w:name="List Continue 3" w:semiHidden="1" w:unhideWhenUsed="1"/>
-    <w:lsdException w:name="List Continue 4" w:semiHidden="1" w:unhideWhenUsed="1"/>
-    <w:lsdException w:name="List Continue 5" w:semiHidden="1" w:unhideWhenUsed="1"/>
-    <w:lsdException w:name="Message Header" w:semiHidden="1" w:unhideWhenUsed="1"/>
-    <w:lsdException w:name="Subtitle" w:uiPriority="11" w:qFormat="1"/>
-    <w:lsdException w:name="Salutation" w:semiHidden="1" w:unhideWhenUsed="1"/>
-    <w:lsdException w:name="Date" w:semiHidden="1" w:unhideWhenUsed="1"/>
-    <w:lsdException w:name="Body Text First Indent" w:semiHidden="1" w:unhideWhenUsed="1"/>
-    <w:lsdException w:name="Body Text First Indent 2" w:semiHidden="1" w:unhideWhenUsed="1"/>
-    <w:lsdException w:name="Note Heading" w:semiHidden="1" w:unhideWhenUsed="1"/>
-    <w:lsdException w:name="Body Text 2" w:semiHidden="1" w:unhideWhenUsed="1"/>
-    <w:lsdException w:name="Body Text 3" w:semiHidden="1" w:unhideWhenUsed="1"/>
-    <w:lsdException w:name="Body Text Indent 2" w:semiHidden="1" w:unhideWhenUsed="1"/>
-    <w:lsdException w:name="Body Text Indent 3" w:semiHidden="1" w:unhideWhenUsed="1"/>
-    <w:lsdException w:name="Block Text" w:semiHidden="1" w:unhideWhenUsed="1"/>
-    <w:lsdException w:name="Hyperlink" w:semiHidden="1" w:unhideWhenUsed="1"/>
-    <w:lsdException w:name="FollowedHyperlink" w:semiHidden="1" w:unhideWhenUsed="1"/>
-    <w:lsdException w:name="Strong" w:uiPriority="22" w:qFormat="1"/>
-    <w:lsdException w:name="Emphasis" w:uiPriority="20" w:qFormat="1"/>
-    <w:lsdException w:name="Document Map" w:semiHidden="1" w:unhideWhenUsed="1"/>
-    <w:lsdException w:name="Plain Text" w:semiHidden="1" w:unhideWhenUsed="1"/>
-    <w:lsdException w:name="E-mail Signature" w:semiHidden="1" w:unhideWhenUsed="1"/>
-    <w:lsdException w:name="HTML Top of Form" w:semiHidden="1" w:unhideWhenUsed="1"/>
-    <w:lsdException w:name="HTML Bottom of Form" w:semiHidden="1" w:unhideWhenUsed="1"/>
-    <w:lsdException w:name="Normal (Web)" w:semiHidden="1" w:unhideWhenUsed="1"/>
-    <w:lsdException w:name="HTML Acronym" w:semiHidden="1" w:unhideWhenUsed="1"/>
-    <w:lsdException w:name="HTML Address" w:semiHidden="1" w:unhideWhenUsed="1"/>
-    <w:lsdException w:name="HTML Cite" w:semiHidden="1" w:unhideWhenUsed="1"/>
-    <w:lsdException w:name="HTML Code" w:semiHidden="1" w:unhideWhenUsed="1"/>
-    <w:lsdException w:name="HTML Definition" w:semiHidden="1" w:unhideWhenUsed="1"/>
-    <w:lsdException w:name="HTML Keyboard" w:semiHidden="1" w:unhideWhenUsed="1"/>
-    <w:lsdException w:name="HTML Preformatted" w:semiHidden="1" w:unhideWhenUsed="1"/>
-    <w:lsdException w:name="HTML Sample" w:semiHidden="1" w:unhideWhenUsed="1"/>
-    <w:lsdException w:name="HTML Typewriter" w:semiHidden="1" w:unhideWhenUsed="1"/>
-    <w:lsdException w:name="HTML Variable" w:semiHidden="1" w:unhideWhenUsed="1"/>
-    <w:lsdException w:name="Normal Table" w:semiHidden="1" w:unhideWhenUsed="1"/>
-    <w:lsdException w:name="annotation subject" w:semiHidden="1" w:unhideWhenUsed="1"/>
-    <w:lsdException w:name="No List" w:semiHidden="1" w:unhideWhenUsed="1"/>
-    <w:lsdException w:name="Outline List 1" w:semiHidden="1" w:unhideWhenUsed="1"/>
-    <w:lsdException w:name="Outline List 2" w:semiHidden="1" w:unhideWhenUsed="1"/>
-    <w:lsdException w:name="Outline List 3" w:semiHidden="1" w:unhideWhenUsed="1"/>
-    <w:lsdException w:name="Table Simple 1" w:semiHidden="1" w:unhideWhenUsed="1"/>
-    <w:lsdException w:name="Table Simple 2" w:semiHidden="1" w:unhideWhenUsed="1"/>
-    <w:lsdException w:name="Table Simple 3" w:semiHidden="1" w:unhideWhenUsed="1"/>
-    <w:lsdException w:name="Table Classic 1" w:semiHidden="1" w:unhideWhenUsed="1"/>
-    <w:lsdException w:name="Table Classic 2" w:semiHidden="1" w:unhideWhenUsed="1"/>
-    <w:lsdException w:name="Table Classic 3" w:semiHidden="1" w:unhideWhenUsed="1"/>
-    <w:lsdException w:name="Table Classic 4" w:semiHidden="1" w:unhideWhenUsed="1"/>
-    <w:lsdException w:name="Table Colorful 1" w:semiHidden="1" w:unhideWhenUsed="1"/>
-    <w:lsdException w:name="Table Colorful 2" w:semiHidden="1" w:unhideWhenUsed="1"/>
-    <w:lsdException w:name="Table Colorful 3" w:semiHidden="1" w:unhideWhenUsed="1"/>
-    <w:lsdException w:name="Table Columns 1" w:semiHidden="1" w:unhideWhenUsed="1"/>
-    <w:lsdException w:name="Table Columns 2" w:semiHidden="1" w:unhideWhenUsed="1"/>
-    <w:lsdException w:name="Table Columns 3" w:semiHidden="1" w:unhideWhenUsed="1"/>
-    <w:lsdException w:name="Table Columns 4" w:semiHidden="1" w:unhideWhenUsed="1"/>
-    <w:lsdException w:name="Table Columns 5" w:semiHidden="1" w:unhideWhenUsed="1"/>
-    <w:lsdException w:name="Table Grid 1" w:semiHidden="1" w:unhideWhenUsed="1"/>
-    <w:lsdException w:name="Table Grid 2" w:semiHidden="1" w:unhideWhenUsed="1"/>
-    <w:lsdException w:name="Table Grid 3" w:semiHidden="1" w:unhideWhenUsed="1"/>
-    <w:lsdException w:name="Table Grid 4" w:semiHidden="1" w:unhideWhenUsed="1"/>
-    <w:lsdException w:name="Table Grid 5" w:semiHidden="1" w:unhideWhenUsed="1"/>
-    <w:lsdException w:name="Table Grid 6" w:semiHidden="1" w:unhideWhenUsed="1"/>
-    <w:lsdException w:name="Table Grid 7" w:semiHidden="1" w:unhideWhenUsed="1"/>
-    <w:lsdException w:name="Table Grid 8" w:semiHidden="1" w:unhideWhenUsed="1"/>
-    <w:lsdException w:name="Table List 1" w:semiHidden="1" w:unhideWhenUsed="1"/>
-    <w:lsdException w:name="Table List 2" w:semiHidden="1" w:unhideWhenUsed="1"/>
-    <w:lsdException w:name="Table List 3" w:semiHidden="1" w:unhideWhenUsed="1"/>
-    <w:lsdException w:name="Table List 4" w:semiHidden="1" w:unhideWhenUsed="1"/>
-    <w:lsdException w:name="Table List 5" w:semiHidden="1" w:unhideWhenUsed="1"/>
-    <w:lsdException w:name="Table List 6" w:semiHidden="1" w:unhideWhenUsed="1"/>
-    <w:lsdException w:name="Table List 7" w:semiHidden="1" w:unhideWhenUsed="1"/>
-    <w:lsdException w:name="Table List 8" w:semiHidden="1" w:unhideWhenUsed="1"/>
-    <w:lsdException w:name="Table 3D effects 1" w:semiHidden="1" w:unhideWhenUsed="1"/>
-    <w:lsdException w:name="Table 3D effects 2" w:semiHidden="1" w:unhideWhenUsed="1"/>
-    <w:lsdException w:name="Table 3D effects 3" w:semiHidden="1" w:unhideWhenUsed="1"/>
-    <w:lsdException w:name="Table Contemporary" w:semiHidden="1" w:unhideWhenUsed="1"/>
-    <w:lsdException w:name="Table Elegant" w:semiHidden="1" w:unhideWhenUsed="1"/>
-    <w:lsdException w:name="Table Professional" w:semiHidden="1" w:unhideWhenUsed="1"/>
-    <w:lsdException w:name="Table Subtle 1" w:semiHidden="1" w:unhideWhenUsed="1"/>
-    <w:lsdException w:name="Table Subtle 2" w:semiHidden="1" w:unhideWhenUsed="1"/>
-    <w:lsdException w:name="Table Web 1" w:semiHidden="1" w:unhideWhenUsed="1"/>
-    <w:lsdException w:name="Table Web 2" w:semiHidden="1" w:unhideWhenUsed="1"/>
-    <w:lsdException w:name="Table Web 3" w:semiHidden="1" w:unhideWhenUsed="1"/>
-    <w:lsdException w:name="Balloon Text" w:semiHidden="1" w:unhideWhenUsed="1"/>
-    <w:lsdException w:name="Table Grid" w:uiPriority="39"/>
-    <w:lsdException w:name="Table Theme" w:semiHidden="1" w:unhideWhenUsed="1"/>
-    <w:lsdException w:name="Placeholder Text" w:semiHidden="1"/>
-    <w:lsdException w:name="No Spacing" w:uiPriority="1" w:qFormat="1"/>
-    <w:lsdException w:name="Light Shading" w:uiPriority="60"/>
-    <w:lsdException w:name="Light List" w:uiPriority="61"/>
-    <w:lsdException w:name="Light Grid" w:uiPriority="62"/>
-    <w:lsdException w:name="Medium Shading 1" w:uiPriority="63"/>
-    <w:lsdException w:name="Medium Shading 2" w:uiPriority="64"/>
-    <w:lsdException w:name="Medium List 1" w:uiPriority="65"/>
-    <w:lsdException w:name="Medium List 2" w:uiPriority="66"/>
-    <w:lsdException w:name="Medium Grid 1" w:uiPriority="67"/>
-    <w:lsdException w:name="Medium Grid 2" w:uiPriority="68"/>
-    <w:lsdException w:name="Medium Grid 3" w:uiPriority="69"/>
-    <w:lsdException w:name="Dark List" w:uiPriority="70"/>
-    <w:lsdException w:name="Colorful Shading" w:uiPriority="71"/>
-    <w:lsdException w:name="Colorful List" w:uiPriority="72"/>
-    <w:lsdException w:name="Colorful Grid" w:uiPriority="73"/>
-    <w:lsdException w:name="Light Shading Accent 1" w:uiPriority="60"/>
-    <w:lsdException w:name="Light List Accent 1" w:uiPriority="61"/>
-    <w:lsdException w:name="Light Grid Accent 1" w:uiPriority="62"/>
-    <w:lsdException w:name="Medium Shading 1 Accent 1" w:uiPriority="63"/>
-    <w:lsdException w:name="Medium Shading 2 Accent 1" w:uiPriority="64"/>
-    <w:lsdException w:name="Medium List 1 Accent 1" w:uiPriority="65"/>
-    <w:lsdException w:name="Revision" w:semiHidden="1"/>
-    <w:lsdException w:name="List Paragraph" w:uiPriority="34" w:qFormat="1"/>
-    <w:lsdException w:name="Quote" w:uiPriority="29" w:qFormat="1"/>
-    <w:lsdException w:name="Intense Quote" w:uiPriority="30" w:qFormat="1"/>
-    <w:lsdException w:name="Medium List 2 Accent 1" w:uiPriority="66"/>
-    <w:lsdException w:name="Medium Grid 1 Accent 1" w:uiPriority="67"/>
-    <w:lsdException w:name="Medium Grid 2 Accent 1" w:uiPriority="68"/>
-    <w:lsdException w:name="Medium Grid 3 Accent 1" w:uiPriority="69"/>
-    <w:lsdException w:name="Dark List Accent 1" w:uiPriority="70"/>
-    <w:lsdException w:name="Colorful Shading Accent 1" w:uiPriority="71"/>
-    <w:lsdException w:name="Colorful List Accent 1" w:uiPriority="72"/>
-    <w:lsdException w:name="Colorful Grid Accent 1" w:uiPriority="73"/>
-    <w:lsdException w:name="Light Shading Accent 2" w:uiPriority="60"/>
-    <w:lsdException w:name="Light List Accent 2" w:uiPriority="61"/>
-    <w:lsdException w:name="Light Grid Accent 2" w:uiPriority="62"/>
-    <w:lsdException w:name="Medium Shading 1 Accent 2" w:uiPriority="63"/>
-    <w:lsdException w:name="Medium Shading 2 Accent 2" w:uiPriority="64"/>
-    <w:lsdException w:name="Medium List 1 Accent 2" w:uiPriority="65"/>
-    <w:lsdException w:name="Medium List 2 Accent 2" w:uiPriority="66"/>
-    <w:lsdException w:name="Medium Grid 1 Accent 2" w:uiPriority="67"/>
-    <w:lsdException w:name="Medium Grid 2 Accent 2" w:uiPriority="68"/>
-    <w:lsdException w:name="Medium Grid 3 Accent 2" w:uiPriority="69"/>
-    <w:lsdException w:name="Dark List Accent 2" w:uiPriority="70"/>
-    <w:lsdException w:name="Colorful Shading Accent 2" w:uiPriority="71"/>
-    <w:lsdException w:name="Colorful List Accent 2" w:uiPriority="72"/>
-    <w:lsdException w:name="Colorful Grid Accent 2" w:uiPriority="73"/>
-    <w:lsdException w:name="Light Shading Accent 3" w:uiPriority="60"/>
-    <w:lsdException w:name="Light List Accent 3" w:uiPriority="61"/>
-    <w:lsdException w:name="Light Grid Accent 3" w:uiPriority="62"/>
-    <w:lsdException w:name="Medium Shading 1 Accent 3" w:uiPriority="63"/>
-    <w:lsdException w:name="Medium Shading 2 Accent 3" w:uiPriority="64"/>
-    <w:lsdException w:name="Medium List 1 Accent 3" w:uiPriority="65"/>
-    <w:lsdException w:name="Medium List 2 Accent 3" w:uiPriority="66"/>
-    <w:lsdException w:name="Medium Grid 1 Accent 3" w:uiPriority="67"/>
-    <w:lsdException w:name="Medium Grid 2 Accent 3" w:uiPriority="68"/>
-    <w:lsdException w:name="Medium Grid 3 Accent 3" w:uiPriority="69"/>
-    <w:lsdException w:name="Dark List Accent 3" w:uiPriority="70"/>
-    <w:lsdException w:name="Colorful Shading Accent 3" w:uiPriority="71"/>
-    <w:lsdException w:name="Colorful List Accent 3" w:uiPriority="72"/>
-    <w:lsdException w:name="Colorful Grid Accent 3" w:uiPriority="73"/>
-    <w:lsdException w:name="Light Shading Accent 4" w:uiPriority="60"/>
-    <w:lsdException w:name="Light List Accent 4" w:uiPriority="61"/>
-    <w:lsdException w:name="Light Grid Accent 4" w:uiPriority="62"/>
-    <w:lsdException w:name="Medium Shading 1 Accent 4" w:uiPriority="63"/>
-    <w:lsdException w:name="Medium Shading 2 Accent 4" w:uiPriority="64"/>
-    <w:lsdException w:name="Medium List 1 Accent 4" w:uiPriority="65"/>
-    <w:lsdException w:name="Medium List 2 Accent 4" w:uiPriority="66"/>
-    <w:lsdException w:name="Medium Grid 1 Accent 4" w:uiPriority="67"/>
-    <w:lsdException w:name="Medium Grid 2 Accent 4" w:uiPriority="68"/>
-    <w:lsdException w:name="Medium Grid 3 Accent 4" w:uiPriority="69"/>
-    <w:lsdException w:name="Dark List Accent 4" w:uiPriority="70"/>
-    <w:lsdException w:name="Colorful Shading Accent 4" w:uiPriority="71"/>
-    <w:lsdException w:name="Colorful List Accent 4" w:uiPriority="72"/>
-    <w:lsdException w:name="Colorful Grid Accent 4" w:uiPriority="73"/>
-    <w:lsdException w:name="Light Shading Accent 5" w:uiPriority="60"/>
-    <w:lsdException w:name="Light List Accent 5" w:uiPriority="61"/>
-    <w:lsdException w:name="Light Grid Accent 5" w:uiPriority="62"/>
-    <w:lsdException w:name="Medium Shading 1 Accent 5" w:uiPriority="63"/>
-    <w:lsdException w:name="Medium Shading 2 Accent 5" w:uiPriority="64"/>
-    <w:lsdException w:name="Medium List 1 Accent 5" w:uiPriority="65"/>
-    <w:lsdException w:name="Medium List 2 Accent 5" w:uiPriority="66"/>
-    <w:lsdException w:name="Medium Grid 1 Accent 5" w:uiPriority="67"/>
-    <w:lsdException w:name="Medium Grid 2 Accent 5" w:uiPriority="68"/>
-    <w:lsdException w:name="Medium Grid 3 Accent 5" w:uiPriority="69"/>
-    <w:lsdException w:name="Dark List Accent 5" w:uiPriority="70"/>
-    <w:lsdException w:name="Colorful Shading Accent 5" w:uiPriority="71"/>
-    <w:lsdException w:name="Colorful List Accent 5" w:uiPriority="72"/>
-    <w:lsdException w:name="Colorful Grid Accent 5" w:uiPriority="73"/>
-    <w:lsdException w:name="Light Shading Accent 6" w:uiPriority="60"/>
-    <w:lsdException w:name="Light List Accent 6" w:uiPriority="61"/>
-    <w:lsdException w:name="Light Grid Accent 6" w:uiPriority="62"/>
-    <w:lsdException w:name="Medium Shading 1 Accent 6" w:uiPriority="63"/>
-    <w:lsdException w:name="Medium Shading 2 Accent 6" w:uiPriority="64"/>
-    <w:lsdException w:name="Medium List 1 Accent 6" w:uiPriority="65"/>
-    <w:lsdException w:name="Medium List 2 Accent 6" w:uiPriority="66"/>
-    <w:lsdException w:name="Medium Grid 1 Accent 6" w:uiPriority="67"/>
-    <w:lsdException w:name="Medium Grid 2 Accent 6" w:uiPriority="68"/>
-    <w:lsdException w:name="Medium Grid 3 Accent 6" w:uiPriority="69"/>
-    <w:lsdException w:name="Dark List Accent 6" w:uiPriority="70"/>
-    <w:lsdException w:name="Colorful Shading Accent 6" w:uiPriority="71"/>
-    <w:lsdException w:name="Colorful List Accent 6" w:uiPriority="72"/>
-    <w:lsdException w:name="Colorful Grid Accent 6" w:uiPriority="73"/>
-    <w:lsdException w:name="Subtle Emphasis" w:uiPriority="19" w:qFormat="1"/>
-    <w:lsdException w:name="Intense Emphasis" w:uiPriority="21" w:qFormat="1"/>
-    <w:lsdException w:name="Subtle Reference" w:uiPriority="31" w:qFormat="1"/>
-    <w:lsdException w:name="Intense Reference" w:uiPriority="32" w:qFormat="1"/>
-    <w:lsdException w:name="Book Title" w:uiPriority="33" w:qFormat="1"/>
-    <w:lsdException w:name="Bibliography" w:semiHidden="1" w:uiPriority="37" w:unhideWhenUsed="1"/>
-    <w:lsdException w:name="TOC Heading" w:semiHidden="1" w:uiPriority="39" w:unhideWhenUsed="1" w:qFormat="1"/>
-    <w:lsdException w:name="Plain Table 1" w:uiPriority="41"/>
-    <w:lsdException w:name="Plain Table 2" w:uiPriority="42"/>
-    <w:lsdException w:name="Plain Table 3" w:uiPriority="43"/>
-    <w:lsdException w:name="Plain Table 4" w:uiPriority="44"/>
-    <w:lsdException w:name="Plain Table 5" w:uiPriority="45"/>
-    <w:lsdException w:name="Grid Table Light" w:uiPriority="40"/>
-    <w:lsdException w:name="Grid Table 1 Light" w:uiPriority="46"/>
-    <w:lsdException w:name="Grid Table 2" w:uiPriority="47"/>
-    <w:lsdException w:name="Grid Table 3" w:uiPriority="48"/>
-    <w:lsdException w:name="Grid Table 4" w:uiPriority="49"/>
-    <w:lsdException w:name="Grid Table 5 Dark" w:uiPriority="50"/>
-    <w:lsdException w:name="Grid Table 6 Colorful" w:uiPriority="51"/>
-    <w:lsdException w:name="Grid Table 7 Colorful" w:uiPriority="52"/>
-    <w:lsdException w:name="Grid Table 1 Light Accent 1" w:uiPriority="46"/>
-    <w:lsdException w:name="Grid Table 2 Accent 1" w:uiPriority="47"/>
-    <w:lsdException w:name="Grid Table 3 Accent 1" w:uiPriority="48"/>
-    <w:lsdException w:name="Grid Table 4 Accent 1" w:uiPriority="49"/>
-    <w:lsdException w:name="Grid Table 5 Dark Accent 1" w:uiPriority="50"/>
-    <w:lsdException w:name="Grid Table 6 Colorful Accent 1" w:uiPriority="51"/>
-    <w:lsdException w:name="Grid Table 7 Colorful Accent 1" w:uiPriority="52"/>
-    <w:lsdException w:name="Grid Table 1 Light Accent 2" w:uiPriority="46"/>
-    <w:lsdException w:name="Grid Table 2 Accent 2" w:uiPriority="47"/>
-    <w:lsdException w:name="Grid Table 3 Accent 2" w:uiPriority="48"/>
-    <w:lsdException w:name="Grid Table 4 Accent 2" w:uiPriority="49"/>
-    <w:lsdException w:name="Grid Table 5 Dark Accent 2" w:uiPriority="50"/>
-    <w:lsdException w:name="Grid Table 6 Colorful Accent 2" w:uiPriority="51"/>
-    <w:lsdException w:name="Grid Table 7 Colorful Accent 2" w:uiPriority="52"/>
-    <w:lsdException w:name="Grid Table 1 Light Accent 3" w:uiPriority="46"/>
-    <w:lsdException w:name="Grid Table 2 Accent 3" w:uiPriority="47"/>
-    <w:lsdException w:name="Grid Table 3 Accent 3" w:uiPriority="48"/>
-    <w:lsdException w:name="Grid Table 4 Accent 3" w:uiPriority="49"/>
-    <w:lsdException w:name="Grid Table 5 Dark Accent 3" w:uiPriority="50"/>
-    <w:lsdException w:name="Grid Table 6 Colorful Accent 3" w:uiPriority="51"/>
-    <w:lsdException w:name="Grid Table 7 Colorful Accent 3" w:uiPriority="52"/>
-    <w:lsdException w:name="Grid Table 1 Light Accent 4" w:uiPriority="46"/>
-    <w:lsdException w:name="Grid Table 2 Accent 4" w:uiPriority="47"/>
-    <w:lsdException w:name="Grid Table 3 Accent 4" w:uiPriority="48"/>
-    <w:lsdException w:name="Grid Table 4 Accent 4" w:uiPriority="49"/>
-    <w:lsdException w:name="Grid Table 5 Dark Accent 4" w:uiPriority="50"/>
-    <w:lsdException w:name="Grid Table 6 Colorful Accent 4" w:uiPriority="51"/>
-    <w:lsdException w:name="Grid Table 7 Colorful Accent 4" w:uiPriority="52"/>
-    <w:lsdException w:name="Grid Table 1 Light Accent 5" w:uiPriority="46"/>
-    <w:lsdException w:name="Grid Table 2 Accent 5" w:uiPriority="47"/>
-    <w:lsdException w:name="Grid Table 3 Accent 5" w:uiPriority="48"/>
-    <w:lsdException w:name="Grid Table 4 Accent 5" w:uiPriority="49"/>
-    <w:lsdException w:name="Grid Table 5 Dark Accent 5" w:uiPriority="50"/>
-    <w:lsdException w:name="Grid Table 6 Colorful Accent 5" w:uiPriority="51"/>
-    <w:lsdException w:name="Grid Table 7 Colorful Accent 5" w:uiPriority="52"/>
-    <w:lsdException w:name="Grid Table 1 Light Accent 6" w:uiPriority="46"/>
-    <w:lsdException w:name="Grid Table 2 Accent 6" w:uiPriority="47"/>
-    <w:lsdException w:name="Grid Table 3 Accent 6" w:uiPriority="48"/>
-    <w:lsdException w:name="Grid Table 4 Accent 6" w:uiPriority="49"/>
-    <w:lsdException w:name="Grid Table 5 Dark Accent 6" w:uiPriority="50"/>
-    <w:lsdException w:name="Grid Table 6 Colorful Accent 6" w:uiPriority="51"/>
-    <w:lsdException w:name="Grid Table 7 Colorful Accent 6" w:uiPriority="52"/>
-    <w:lsdException w:name="List Table 1 Light" w:uiPriority="46"/>
-    <w:lsdException w:name="List Table 2" w:uiPriority="47"/>
-    <w:lsdException w:name="List Table 3" w:uiPriority="48"/>
-    <w:lsdException w:name="List Table 4" w:uiPriority="49"/>
-    <w:lsdException w:name="List Table 5 Dark" w:uiPriority="50"/>
-    <w:lsdException w:name="List Table 6 Colorful" w:uiPriority="51"/>
-    <w:lsdException w:name="List Table 7 Colorful" w:uiPriority="52"/>
-    <w:lsdException w:name="List Table 1 Light Accent 1" w:uiPriority="46"/>
-    <w:lsdException w:name="List Table 2 Accent 1" w:uiPriority="47"/>
-    <w:lsdException w:name="List Table 3 Accent 1" w:uiPriority="48"/>
-    <w:lsdException w:name="List Table 4 Accent 1" w:uiPriority="49"/>
-    <w:lsdException w:name="List Table 5 Dark Accent 1" w:uiPriority="50"/>
-    <w:lsdException w:name="List Table 6 Colorful Accent 1" w:uiPriority="51"/>
-    <w:lsdException w:name="List Table 7 Colorful Accent 1" w:uiPriority="52"/>
-    <w:lsdException w:name="List Table 1 Light Accent 2" w:uiPriority="46"/>
-    <w:lsdException w:name="List Table 2 Accent 2" w:uiPriority="47"/>
-    <w:lsdException w:name="List Table 3 Accent 2" w:uiPriority="48"/>
-    <w:lsdException w:name="List Table 4 Accent 2" w:uiPriority="49"/>
-    <w:lsdException w:name="List Table 5 Dark Accent 2" w:uiPriority="50"/>
-    <w:lsdException w:name="List Table 6 Colorful Accent 2" w:uiPriority="51"/>
-    <w:lsdException w:name="List Table 7 Colorful Accent 2" w:uiPriority="52"/>
-    <w:lsdException w:name="List Table 1 Light Accent 3" w:uiPriority="46"/>
-    <w:lsdException w:name="List Table 2 Accent 3" w:uiPriority="47"/>
-    <w:lsdException w:name="List Table 3 Accent 3" w:uiPriority="48"/>
-    <w:lsdException w:name="List Table 4 Accent 3" w:uiPriority="49"/>
-    <w:lsdException w:name="List Table 5 Dark Accent 3" w:uiPriority="50"/>
-    <w:lsdException w:name="List Table 6 Colorful Accent 3" w:uiPriority="51"/>
-    <w:lsdException w:name="List Table 7 Colorful Accent 3" w:uiPriority="52"/>
-    <w:lsdException w:name="List Table 1 Light Accent 4" w:uiPriority="46"/>
-    <w:lsdException w:name="List Table 2 Accent 4" w:uiPriority="47"/>
-    <w:lsdException w:name="List Table 3 Accent 4" w:uiPriority="48"/>
-    <w:lsdException w:name="List Table 4 Accent 4" w:uiPriority="49"/>
-    <w:lsdException w:name="List Table 5 Dark Accent 4" w:uiPriority="50"/>
-    <w:lsdException w:name="List Table 6 Colorful Accent 4" w:uiPriority="51"/>
-    <w:lsdException w:name="List Table 7 Colorful Accent 4" w:uiPriority="52"/>
-    <w:lsdException w:name="List Table 1 Light Accent 5" w:uiPriority="46"/>
-    <w:lsdException w:name="List Table 2 Accent 5" w:uiPriority="47"/>
-    <w:lsdException w:name="List Table 3 Accent 5" w:uiPriority="48"/>
-    <w:lsdException w:name="List Table 4 Accent 5" w:uiPriority="49"/>
-    <w:lsdException w:name="List Table 5 Dark Accent 5" w:uiPriority="50"/>
-    <w:lsdException w:name="List Table 6 Colorful Accent 5" w:uiPriority="51"/>
-    <w:lsdException w:name="List Table 7 Colorful Accent 5" w:uiPriority="52"/>
-    <w:lsdException w:name="List Table 1 Light Accent 6" w:uiPriority="46"/>
-    <w:lsdException w:name="List Table 2 Accent 6" w:uiPriority="47"/>
-    <w:lsdException w:name="List Table 3 Accent 6" w:uiPriority="48"/>
-    <w:lsdException w:name="List Table 4 Accent 6" w:uiPriority="49"/>
-    <w:lsdException w:name="List Table 5 Dark Accent 6" w:uiPriority="50"/>
-    <w:lsdException w:name="List Table 6 Colorful Accent 6" w:uiPriority="51"/>
-    <w:lsdException w:name="List Table 7 Colorful Accent 6" w:uiPriority="52"/>
+  <w:latentStyles w:defLockedState="0" w:defUIPriority="99" w:defSemiHidden="1" w:defUnhideWhenUsed="1" w:defQFormat="0" w:count="267">
+    <w:lsdException w:name="Normal" w:semiHidden="0" w:uiPriority="0" w:unhideWhenUsed="0" w:qFormat="1"/>
+    <w:lsdException w:name="heading 1" w:semiHidden="0" w:uiPriority="9" w:unhideWhenUsed="0" w:qFormat="1"/>
+    <w:lsdException w:name="heading 2" w:uiPriority="9" w:qFormat="1"/>
+    <w:lsdException w:name="heading 3" w:uiPriority="9" w:qFormat="1"/>
+    <w:lsdException w:name="heading 4" w:uiPriority="9" w:qFormat="1"/>
+    <w:lsdException w:name="heading 5" w:uiPriority="9" w:qFormat="1"/>
+    <w:lsdException w:name="heading 6" w:uiPriority="9" w:qFormat="1"/>
+    <w:lsdException w:name="heading 7" w:uiPriority="9" w:qFormat="1"/>
+    <w:lsdException w:name="heading 8" w:uiPriority="9" w:qFormat="1"/>
+    <w:lsdException w:name="heading 9" w:uiPriority="9" w:qFormat="1"/>
+    <w:lsdException w:name="toc 1" w:uiPriority="39"/>
+    <w:lsdException w:name="toc 2" w:uiPriority="39"/>
+    <w:lsdException w:name="toc 3" w:uiPriority="39"/>
+    <w:lsdException w:name="toc 4" w:uiPriority="39"/>
+    <w:lsdException w:name="toc 5" w:uiPriority="39"/>
+    <w:lsdException w:name="toc 6" w:uiPriority="39"/>
+    <w:lsdException w:name="toc 7" w:uiPriority="39"/>
+    <w:lsdException w:name="toc 8" w:uiPriority="39"/>
+    <w:lsdException w:name="toc 9" w:uiPriority="39"/>
+    <w:lsdException w:name="caption" w:uiPriority="35" w:qFormat="1"/>
+    <w:lsdException w:name="Title" w:semiHidden="0" w:uiPriority="10" w:unhideWhenUsed="0" w:qFormat="1"/>
+    <w:lsdException w:name="Default Paragraph Font" w:uiPriority="1"/>
+    <w:lsdException w:name="Subtitle" w:semiHidden="0" w:uiPriority="11" w:unhideWhenUsed="0" w:qFormat="1"/>
+    <w:lsdException w:name="Strong" w:semiHidden="0" w:uiPriority="22" w:unhideWhenUsed="0" w:qFormat="1"/>
+    <w:lsdException w:name="Emphasis" w:semiHidden="0" w:uiPriority="20" w:unhideWhenUsed="0" w:qFormat="1"/>
+    <w:lsdException w:name="Table Grid" w:semiHidden="0" w:uiPriority="39" w:unhideWhenUsed="0"/>
+    <w:lsdException w:name="Placeholder Text" w:unhideWhenUsed="0"/>
+    <w:lsdException w:name="No Spacing" w:semiHidden="0" w:uiPriority="1" w:unhideWhenUsed="0" w:qFormat="1"/>
+    <w:lsdException w:name="Light Shading" w:semiHidden="0" w:uiPriority="60" w:unhideWhenUsed="0"/>
+    <w:lsdException w:name="Light List" w:semiHidden="0" w:uiPriority="61" w:unhideWhenUsed="0"/>
+    <w:lsdException w:name="Light Grid" w:semiHidden="0" w:uiPriority="62" w:unhideWhenUsed="0"/>
+    <w:lsdException w:name="Medium Shading 1" w:semiHidden="0" w:uiPriority="63" w:unhideWhenUsed="0"/>
+    <w:lsdException w:name="Medium Shading 2" w:semiHidden="0" w:uiPriority="64" w:unhideWhenUsed="0"/>
+    <w:lsdException w:name="Medium List 1" w:semiHidden="0" w:uiPriority="65" w:unhideWhenUsed="0"/>
+    <w:lsdException w:name="Medium List 2" w:semiHidden="0" w:uiPriority="66" w:unhideWhenUsed="0"/>
+    <w:lsdException w:name="Medium Grid 1" w:semiHidden="0" w:uiPriority="67" w:unhideWhenUsed="0"/>
+    <w:lsdException w:name="Medium Grid 2" w:semiHidden="0" w:uiPriority="68" w:unhideWhenUsed="0"/>
+    <w:lsdException w:name="Medium Grid 3" w:semiHidden="0" w:uiPriority="69" w:unhideWhenUsed="0"/>
+    <w:lsdException w:name="Dark List" w:semiHidden="0" w:uiPriority="70" w:unhideWhenUsed="0"/>
+    <w:lsdException w:name="Colorful Shading" w:semiHidden="0" w:uiPriority="71" w:unhideWhenUsed="0"/>
+    <w:lsdException w:name="Colorful List" w:semiHidden="0" w:uiPriority="72" w:unhideWhenUsed="0"/>
+    <w:lsdException w:name="Colorful Grid" w:semiHidden="0" w:uiPriority="73" w:unhideWhenUsed="0"/>
+    <w:lsdException w:name="Light Shading Accent 1" w:semiHidden="0" w:uiPriority="60" w:unhideWhenUsed="0"/>
+    <w:lsdException w:name="Light List Accent 1" w:semiHidden="0" w:uiPriority="61" w:unhideWhenUsed="0"/>
+    <w:lsdException w:name="Light Grid Accent 1" w:semiHidden="0" w:uiPriority="62" w:unhideWhenUsed="0"/>
+    <w:lsdException w:name="Medium Shading 1 Accent 1" w:semiHidden="0" w:uiPriority="63" w:unhideWhenUsed="0"/>
+    <w:lsdException w:name="Medium Shading 2 Accent 1" w:semiHidden="0" w:uiPriority="64" w:unhideWhenUsed="0"/>
+    <w:lsdException w:name="Medium List 1 Accent 1" w:semiHidden="0" w:uiPriority="65" w:unhideWhenUsed="0"/>
+    <w:lsdException w:name="Revision" w:unhideWhenUsed="0"/>
+    <w:lsdException w:name="List Paragraph" w:semiHidden="0" w:uiPriority="34" w:unhideWhenUsed="0" w:qFormat="1"/>
+    <w:lsdException w:name="Quote" w:semiHidden="0" w:uiPriority="29" w:unhideWhenUsed="0" w:qFormat="1"/>
+    <w:lsdException w:name="Intense Quote" w:semiHidden="0" w:uiPriority="30" w:unhideWhenUsed="0" w:qFormat="1"/>
+    <w:lsdException w:name="Medium List 2 Accent 1" w:semiHidden="0" w:uiPriority="66" w:unhideWhenUsed="0"/>
+    <w:lsdException w:name="Medium Grid 1 Accent 1" w:semiHidden="0" w:uiPriority="67" w:unhideWhenUsed="0"/>
+    <w:lsdException w:name="Medium Grid 2 Accent 1" w:semiHidden="0" w:uiPriority="68" w:unhideWhenUsed="0"/>
+    <w:lsdException w:name="Medium Grid 3 Accent 1" w:semiHidden="0" w:uiPriority="69" w:unhideWhenUsed="0"/>
+    <w:lsdException w:name="Dark List Accent 1" w:semiHidden="0" w:uiPriority="70" w:unhideWhenUsed="0"/>
+    <w:lsdException w:name="Colorful Shading Accent 1" w:semiHidden="0" w:uiPriority="71" w:unhideWhenUsed="0"/>
+    <w:lsdException w:name="Colorful List Accent 1" w:semiHidden="0" w:uiPriority="72" w:unhideWhenUsed="0"/>
+    <w:lsdException w:name="Colorful Grid Accent 1" w:semiHidden="0" w:uiPriority="73" w:unhideWhenUsed="0"/>
+    <w:lsdException w:name="Light Shading Accent 2" w:semiHidden="0" w:uiPriority="60" w:unhideWhenUsed="0"/>
+    <w:lsdException w:name="Light List Accent 2" w:semiHidden="0" w:uiPriority="61" w:unhideWhenUsed="0"/>
+    <w:lsdException w:name="Light Grid Accent 2" w:semiHidden="0" w:uiPriority="62" w:unhideWhenUsed="0"/>
+    <w:lsdException w:name="Medium Shading 1 Accent 2" w:semiHidden="0" w:uiPriority="63" w:unhideWhenUsed="0"/>
+    <w:lsdException w:name="Medium Shading 2 Accent 2" w:semiHidden="0" w:uiPriority="64" w:unhideWhenUsed="0"/>
+    <w:lsdException w:name="Medium List 1 Accent 2" w:semiHidden="0" w:uiPriority="65" w:unhideWhenUsed="0"/>
+    <w:lsdException w:name="Medium List 2 Accent 2" w:semiHidden="0" w:uiPriority="66" w:unhideWhenUsed="0"/>
+    <w:lsdException w:name="Medium Grid 1 Accent 2" w:semiHidden="0" w:uiPriority="67" w:unhideWhenUsed="0"/>
+    <w:lsdException w:name="Medium Grid 2 Accent 2" w:semiHidden="0" w:uiPriority="68" w:unhideWhenUsed="0"/>
+    <w:lsdException w:name="Medium Grid 3 Accent 2" w:semiHidden="0" w:uiPriority="69" w:unhideWhenUsed="0"/>
+    <w:lsdException w:name="Dark List Accent 2" w:semiHidden="0" w:uiPriority="70" w:unhideWhenUsed="0"/>
+    <w:lsdException w:name="Colorful Shading Accent 2" w:semiHidden="0" w:uiPriority="71" w:unhideWhenUsed="0"/>
+    <w:lsdException w:name="Colorful List Accent 2" w:semiHidden="0" w:uiPriority="72" w:unhideWhenUsed="0"/>
+    <w:lsdException w:name="Colorful Grid Accent 2" w:semiHidden="0" w:uiPriority="73" w:unhideWhenUsed="0"/>
+    <w:lsdException w:name="Light Shading Accent 3" w:semiHidden="0" w:uiPriority="60" w:unhideWhenUsed="0"/>
+    <w:lsdException w:name="Light List Accent 3" w:semiHidden="0" w:uiPriority="61" w:unhideWhenUsed="0"/>
+    <w:lsdException w:name="Light Grid Accent 3" w:semiHidden="0" w:uiPriority="62" w:unhideWhenUsed="0"/>
+    <w:lsdException w:name="Medium Shading 1 Accent 3" w:semiHidden="0" w:uiPriority="63" w:unhideWhenUsed="0"/>
+    <w:lsdException w:name="Medium Shading 2 Accent 3" w:semiHidden="0" w:uiPriority="64" w:unhideWhenUsed="0"/>
+    <w:lsdException w:name="Medium List 1 Accent 3" w:semiHidden="0" w:uiPriority="65" w:unhideWhenUsed="0"/>
+    <w:lsdException w:name="Medium List 2 Accent 3" w:semiHidden="0" w:uiPriority="66" w:unhideWhenUsed="0"/>
+    <w:lsdException w:name="Medium Grid 1 Accent 3" w:semiHidden="0" w:uiPriority="67" w:unhideWhenUsed="0"/>
+    <w:lsdException w:name="Medium Grid 2 Accent 3" w:semiHidden="0" w:uiPriority="68" w:unhideWhenUsed="0"/>
+    <w:lsdException w:name="Medium Grid 3 Accent 3" w:semiHidden="0" w:uiPriority="69" w:unhideWhenUsed="0"/>
+    <w:lsdException w:name="Dark List Accent 3" w:semiHidden="0" w:uiPriority="70" w:unhideWhenUsed="0"/>
+    <w:lsdException w:name="Colorful Shading Accent 3" w:semiHidden="0" w:uiPriority="71" w:unhideWhenUsed="0"/>
+    <w:lsdException w:name="Colorful List Accent 3" w:semiHidden="0" w:uiPriority="72" w:unhideWhenUsed="0"/>
+    <w:lsdException w:name="Colorful Grid Accent 3" w:semiHidden="0" w:uiPriority="73" w:unhideWhenUsed="0"/>
+    <w:lsdException w:name="Light Shading Accent 4" w:semiHidden="0" w:uiPriority="60" w:unhideWhenUsed="0"/>
+    <w:lsdException w:name="Light List Accent 4" w:semiHidden="0" w:uiPriority="61" w:unhideWhenUsed="0"/>
+    <w:lsdException w:name="Light Grid Accent 4" w:semiHidden="0" w:uiPriority="62" w:unhideWhenUsed="0"/>
+    <w:lsdException w:name="Medium Shading 1 Accent 4" w:semiHidden="0" w:uiPriority="63" w:unhideWhenUsed="0"/>
+    <w:lsdException w:name="Medium Shading 2 Accent 4" w:semiHidden="0" w:uiPriority="64" w:unhideWhenUsed="0"/>
+    <w:lsdException w:name="Medium List 1 Accent 4" w:semiHidden="0" w:uiPriority="65" w:unhideWhenUsed="0"/>
+    <w:lsdException w:name="Medium List 2 Accent 4" w:semiHidden="0" w:uiPriority="66" w:unhideWhenUsed="0"/>
+    <w:lsdException w:name="Medium Grid 1 Accent 4" w:semiHidden="0" w:uiPriority="67" w:unhideWhenUsed="0"/>
+    <w:lsdException w:name="Medium Grid 2 Accent 4" w:semiHidden="0" w:uiPriority="68" w:unhideWhenUsed="0"/>
+    <w:lsdException w:name="Medium Grid 3 Accent 4" w:semiHidden="0" w:uiPriority="69" w:unhideWhenUsed="0"/>
+    <w:lsdException w:name="Dark List Accent 4" w:semiHidden="0" w:uiPriority="70" w:unhideWhenUsed="0"/>
+    <w:lsdException w:name="Colorful Shading Accent 4" w:semiHidden="0" w:uiPriority="71" w:unhideWhenUsed="0"/>
+    <w:lsdException w:name="Colorful List Accent 4" w:semiHidden="0" w:uiPriority="72" w:unhideWhenUsed="0"/>
+    <w:lsdException w:name="Colorful Grid Accent 4" w:semiHidden="0" w:uiPriority="73" w:unhideWhenUsed="0"/>
+    <w:lsdException w:name="Light Shading Accent 5" w:semiHidden="0" w:uiPriority="60" w:unhideWhenUsed="0"/>
+    <w:lsdException w:name="Light List Accent 5" w:semiHidden="0" w:uiPriority="61" w:unhideWhenUsed="0"/>
+    <w:lsdException w:name="Light Grid Accent 5" w:semiHidden="0" w:uiPriority="62" w:unhideWhenUsed="0"/>
+    <w:lsdException w:name="Medium Shading 1 Accent 5" w:semiHidden="0" w:uiPriority="63" w:unhideWhenUsed="0"/>
+    <w:lsdException w:name="Medium Shading 2 Accent 5" w:semiHidden="0" w:uiPriority="64" w:unhideWhenUsed="0"/>
+    <w:lsdException w:name="Medium List 1 Accent 5" w:semiHidden="0" w:uiPriority="65" w:unhideWhenUsed="0"/>
+    <w:lsdException w:name="Medium List 2 Accent 5" w:semiHidden="0" w:uiPriority="66" w:unhideWhenUsed="0"/>
+    <w:lsdException w:name="Medium Grid 1 Accent 5" w:semiHidden="0" w:uiPriority="67" w:unhideWhenUsed="0"/>
+    <w:lsdException w:name="Medium Grid 2 Accent 5" w:semiHidden="0" w:uiPriority="68" w:unhideWhenUsed="0"/>
+    <w:lsdException w:name="Medium Grid 3 Accent 5" w:semiHidden="0" w:uiPriority="69" w:unhideWhenUsed="0"/>
+    <w:lsdException w:name="Dark List Accent 5" w:semiHidden="0" w:uiPriority="70" w:unhideWhenUsed="0"/>
+    <w:lsdException w:name="Colorful Shading Accent 5" w:semiHidden="0" w:uiPriority="71" w:unhideWhenUsed="0"/>
+    <w:lsdException w:name="Colorful List Accent 5" w:semiHidden="0" w:uiPriority="72" w:unhideWhenUsed="0"/>
+    <w:lsdException w:name="Colorful Grid Accent 5" w:semiHidden="0" w:uiPriority="73" w:unhideWhenUsed="0"/>
+    <w:lsdException w:name="Light Shading Accent 6" w:semiHidden="0" w:uiPriority="60" w:unhideWhenUsed="0"/>
+    <w:lsdException w:name="Light List Accent 6" w:semiHidden="0" w:uiPriority="61" w:unhideWhenUsed="0"/>
+    <w:lsdException w:name="Light Grid Accent 6" w:semiHidden="0" w:uiPriority="62" w:unhideWhenUsed="0"/>
+    <w:lsdException w:name="Medium Shading 1 Accent 6" w:semiHidden="0" w:uiPriority="63" w:unhideWhenUsed="0"/>
+    <w:lsdException w:name="Medium Shading 2 Accent 6" w:semiHidden="0" w:uiPriority="64" w:unhideWhenUsed="0"/>
+    <w:lsdException w:name="Medium List 1 Accent 6" w:semiHidden="0" w:uiPriority="65" w:unhideWhenUsed="0"/>
+    <w:lsdException w:name="Medium List 2 Accent 6" w:semiHidden="0" w:uiPriority="66" w:unhideWhenUsed="0"/>
+    <w:lsdException w:name="Medium Grid 1 Accent 6" w:semiHidden="0" w:uiPriority="67" w:unhideWhenUsed="0"/>
+    <w:lsdException w:name="Medium Grid 2 Accent 6" w:semiHidden="0" w:uiPriority="68" w:unhideWhenUsed="0"/>
+    <w:lsdException w:name="Medium Grid 3 Accent 6" w:semiHidden="0" w:uiPriority="69" w:unhideWhenUsed="0"/>
+    <w:lsdException w:name="Dark List Accent 6" w:semiHidden="0" w:uiPriority="70" w:unhideWhenUsed="0"/>
+    <w:lsdException w:name="Colorful Shading Accent 6" w:semiHidden="0" w:uiPriority="71" w:unhideWhenUsed="0"/>
+    <w:lsdException w:name="Colorful List Accent 6" w:semiHidden="0" w:uiPriority="72" w:unhideWhenUsed="0"/>
+    <w:lsdException w:name="Colorful Grid Accent 6" w:semiHidden="0" w:uiPriority="73" w:unhideWhenUsed="0"/>
+    <w:lsdException w:name="Subtle Emphasis" w:semiHidden="0" w:uiPriority="19" w:unhideWhenUsed="0" w:qFormat="1"/>
+    <w:lsdException w:name="Intense Emphasis" w:semiHidden="0" w:uiPriority="21" w:unhideWhenUsed="0" w:qFormat="1"/>
+    <w:lsdException w:name="Subtle Reference" w:semiHidden="0" w:uiPriority="31" w:unhideWhenUsed="0" w:qFormat="1"/>
+    <w:lsdException w:name="Intense Reference" w:semiHidden="0" w:uiPriority="32" w:unhideWhenUsed="0" w:qFormat="1"/>
+    <w:lsdException w:name="Book Title" w:semiHidden="0" w:uiPriority="33" w:unhideWhenUsed="0" w:qFormat="1"/>
+    <w:lsdException w:name="Bibliography" w:uiPriority="37"/>
+    <w:lsdException w:name="TOC Heading" w:uiPriority="39" w:qFormat="1"/>
   </w:latentStyles>
   <w:style w:type="paragraph" w:default="1" w:styleId="Normal">
     <w:name w:val="Normal"/>
@@ -802,6 +809,284 @@
       <w:rFonts w:ascii="Consolas" w:hAnsi="Consolas"/>
       <w:sz w:val="21"/>
       <w:szCs w:val="21"/>
+    </w:rPr>
+  </w:style>
+  <w:style w:type="paragraph" w:styleId="BalloonText">
+    <w:name w:val="Balloon Text"/>
+    <w:basedOn w:val="Normal"/>
+    <w:link w:val="BalloonTextChar"/>
+    <w:uiPriority w:val="99"/>
+    <w:semiHidden/>
+    <w:unhideWhenUsed/>
+    <w:rsid w:val="007318BB"/>
+    <w:pPr>
+      <w:spacing w:after="0" w:line="240" w:lineRule="auto"/>
+    </w:pPr>
+    <w:rPr>
+      <w:rFonts w:ascii="Tahoma" w:hAnsi="Tahoma" w:cs="Tahoma"/>
+      <w:sz w:val="16"/>
+      <w:szCs w:val="16"/>
+    </w:rPr>
+  </w:style>
+  <w:style w:type="character" w:customStyle="1" w:styleId="BalloonTextChar">
+    <w:name w:val="Balloon Text Char"/>
+    <w:basedOn w:val="DefaultParagraphFont"/>
+    <w:link w:val="BalloonText"/>
+    <w:uiPriority w:val="99"/>
+    <w:semiHidden/>
+    <w:rsid w:val="007318BB"/>
+    <w:rPr>
+      <w:rFonts w:ascii="Tahoma" w:hAnsi="Tahoma" w:cs="Tahoma"/>
+      <w:sz w:val="16"/>
+      <w:szCs w:val="16"/>
+    </w:rPr>
+  </w:style>
+</w:styles>
+</file>
+
+<file path=word/stylesWithEffects.xml><?xml version="1.0" encoding="utf-8"?>
+<w:styles xmlns:wpc="http://schemas.microsoft.com/office/word/2010/wordprocessingCanvas" xmlns:mc="http://schemas.openxmlformats.org/markup-compatibility/2006" xmlns:o="urn:schemas-microsoft-com:office:office" xmlns:r="http://schemas.openxmlformats.org/officeDocument/2006/relationships" xmlns:m="http://schemas.openxmlformats.org/officeDocument/2006/math" xmlns:v="urn:schemas-microsoft-com:vml" xmlns:wp14="http://schemas.microsoft.com/office/word/2010/wordprocessingDrawing" xmlns:wp="http://schemas.openxmlformats.org/drawingml/2006/wordprocessingDrawing" xmlns:w10="urn:schemas-microsoft-com:office:word" xmlns:w="http://schemas.openxmlformats.org/wordprocessingml/2006/main" xmlns:w14="http://schemas.microsoft.com/office/word/2010/wordml" xmlns:wpg="http://schemas.microsoft.com/office/word/2010/wordprocessingGroup" xmlns:wpi="http://schemas.microsoft.com/office/word/2010/wordprocessingInk" xmlns:wne="http://schemas.microsoft.com/office/word/2006/wordml" xmlns:wps="http://schemas.microsoft.com/office/word/2010/wordprocessingShape" mc:Ignorable="w14 wp14">
+  <w:docDefaults>
+    <w:rPrDefault>
+      <w:rPr>
+        <w:rFonts w:asciiTheme="minorHAnsi" w:eastAsiaTheme="minorHAnsi" w:hAnsiTheme="minorHAnsi" w:cstheme="minorBidi"/>
+        <w:sz w:val="22"/>
+        <w:szCs w:val="22"/>
+        <w:lang w:val="en-US" w:eastAsia="en-US" w:bidi="ar-SA"/>
+      </w:rPr>
+    </w:rPrDefault>
+    <w:pPrDefault>
+      <w:pPr>
+        <w:spacing w:after="160" w:line="259" w:lineRule="auto"/>
+      </w:pPr>
+    </w:pPrDefault>
+  </w:docDefaults>
+  <w:latentStyles w:defLockedState="0" w:defUIPriority="99" w:defSemiHidden="1" w:defUnhideWhenUsed="1" w:defQFormat="0" w:count="267">
+    <w:lsdException w:name="Normal" w:semiHidden="0" w:uiPriority="0" w:unhideWhenUsed="0" w:qFormat="1"/>
+    <w:lsdException w:name="heading 1" w:semiHidden="0" w:uiPriority="9" w:unhideWhenUsed="0" w:qFormat="1"/>
+    <w:lsdException w:name="heading 2" w:uiPriority="9" w:qFormat="1"/>
+    <w:lsdException w:name="heading 3" w:uiPriority="9" w:qFormat="1"/>
+    <w:lsdException w:name="heading 4" w:uiPriority="9" w:qFormat="1"/>
+    <w:lsdException w:name="heading 5" w:uiPriority="9" w:qFormat="1"/>
+    <w:lsdException w:name="heading 6" w:uiPriority="9" w:qFormat="1"/>
+    <w:lsdException w:name="heading 7" w:uiPriority="9" w:qFormat="1"/>
+    <w:lsdException w:name="heading 8" w:uiPriority="9" w:qFormat="1"/>
+    <w:lsdException w:name="heading 9" w:uiPriority="9" w:qFormat="1"/>
+    <w:lsdException w:name="toc 1" w:uiPriority="39"/>
+    <w:lsdException w:name="toc 2" w:uiPriority="39"/>
+    <w:lsdException w:name="toc 3" w:uiPriority="39"/>
+    <w:lsdException w:name="toc 4" w:uiPriority="39"/>
+    <w:lsdException w:name="toc 5" w:uiPriority="39"/>
+    <w:lsdException w:name="toc 6" w:uiPriority="39"/>
+    <w:lsdException w:name="toc 7" w:uiPriority="39"/>
+    <w:lsdException w:name="toc 8" w:uiPriority="39"/>
+    <w:lsdException w:name="toc 9" w:uiPriority="39"/>
+    <w:lsdException w:name="caption" w:uiPriority="35" w:qFormat="1"/>
+    <w:lsdException w:name="Title" w:semiHidden="0" w:uiPriority="10" w:unhideWhenUsed="0" w:qFormat="1"/>
+    <w:lsdException w:name="Default Paragraph Font" w:uiPriority="1"/>
+    <w:lsdException w:name="Subtitle" w:semiHidden="0" w:uiPriority="11" w:unhideWhenUsed="0" w:qFormat="1"/>
+    <w:lsdException w:name="Strong" w:semiHidden="0" w:uiPriority="22" w:unhideWhenUsed="0" w:qFormat="1"/>
+    <w:lsdException w:name="Emphasis" w:semiHidden="0" w:uiPriority="20" w:unhideWhenUsed="0" w:qFormat="1"/>
+    <w:lsdException w:name="Table Grid" w:semiHidden="0" w:uiPriority="39" w:unhideWhenUsed="0"/>
+    <w:lsdException w:name="Placeholder Text" w:unhideWhenUsed="0"/>
+    <w:lsdException w:name="No Spacing" w:semiHidden="0" w:uiPriority="1" w:unhideWhenUsed="0" w:qFormat="1"/>
+    <w:lsdException w:name="Light Shading" w:semiHidden="0" w:uiPriority="60" w:unhideWhenUsed="0"/>
+    <w:lsdException w:name="Light List" w:semiHidden="0" w:uiPriority="61" w:unhideWhenUsed="0"/>
+    <w:lsdException w:name="Light Grid" w:semiHidden="0" w:uiPriority="62" w:unhideWhenUsed="0"/>
+    <w:lsdException w:name="Medium Shading 1" w:semiHidden="0" w:uiPriority="63" w:unhideWhenUsed="0"/>
+    <w:lsdException w:name="Medium Shading 2" w:semiHidden="0" w:uiPriority="64" w:unhideWhenUsed="0"/>
+    <w:lsdException w:name="Medium List 1" w:semiHidden="0" w:uiPriority="65" w:unhideWhenUsed="0"/>
+    <w:lsdException w:name="Medium List 2" w:semiHidden="0" w:uiPriority="66" w:unhideWhenUsed="0"/>
+    <w:lsdException w:name="Medium Grid 1" w:semiHidden="0" w:uiPriority="67" w:unhideWhenUsed="0"/>
+    <w:lsdException w:name="Medium Grid 2" w:semiHidden="0" w:uiPriority="68" w:unhideWhenUsed="0"/>
+    <w:lsdException w:name="Medium Grid 3" w:semiHidden="0" w:uiPriority="69" w:unhideWhenUsed="0"/>
+    <w:lsdException w:name="Dark List" w:semiHidden="0" w:uiPriority="70" w:unhideWhenUsed="0"/>
+    <w:lsdException w:name="Colorful Shading" w:semiHidden="0" w:uiPriority="71" w:unhideWhenUsed="0"/>
+    <w:lsdException w:name="Colorful List" w:semiHidden="0" w:uiPriority="72" w:unhideWhenUsed="0"/>
+    <w:lsdException w:name="Colorful Grid" w:semiHidden="0" w:uiPriority="73" w:unhideWhenUsed="0"/>
+    <w:lsdException w:name="Light Shading Accent 1" w:semiHidden="0" w:uiPriority="60" w:unhideWhenUsed="0"/>
+    <w:lsdException w:name="Light List Accent 1" w:semiHidden="0" w:uiPriority="61" w:unhideWhenUsed="0"/>
+    <w:lsdException w:name="Light Grid Accent 1" w:semiHidden="0" w:uiPriority="62" w:unhideWhenUsed="0"/>
+    <w:lsdException w:name="Medium Shading 1 Accent 1" w:semiHidden="0" w:uiPriority="63" w:unhideWhenUsed="0"/>
+    <w:lsdException w:name="Medium Shading 2 Accent 1" w:semiHidden="0" w:uiPriority="64" w:unhideWhenUsed="0"/>
+    <w:lsdException w:name="Medium List 1 Accent 1" w:semiHidden="0" w:uiPriority="65" w:unhideWhenUsed="0"/>
+    <w:lsdException w:name="Revision" w:unhideWhenUsed="0"/>
+    <w:lsdException w:name="List Paragraph" w:semiHidden="0" w:uiPriority="34" w:unhideWhenUsed="0" w:qFormat="1"/>
+    <w:lsdException w:name="Quote" w:semiHidden="0" w:uiPriority="29" w:unhideWhenUsed="0" w:qFormat="1"/>
+    <w:lsdException w:name="Intense Quote" w:semiHidden="0" w:uiPriority="30" w:unhideWhenUsed="0" w:qFormat="1"/>
+    <w:lsdException w:name="Medium List 2 Accent 1" w:semiHidden="0" w:uiPriority="66" w:unhideWhenUsed="0"/>
+    <w:lsdException w:name="Medium Grid 1 Accent 1" w:semiHidden="0" w:uiPriority="67" w:unhideWhenUsed="0"/>
+    <w:lsdException w:name="Medium Grid 2 Accent 1" w:semiHidden="0" w:uiPriority="68" w:unhideWhenUsed="0"/>
+    <w:lsdException w:name="Medium Grid 3 Accent 1" w:semiHidden="0" w:uiPriority="69" w:unhideWhenUsed="0"/>
+    <w:lsdException w:name="Dark List Accent 1" w:semiHidden="0" w:uiPriority="70" w:unhideWhenUsed="0"/>
+    <w:lsdException w:name="Colorful Shading Accent 1" w:semiHidden="0" w:uiPriority="71" w:unhideWhenUsed="0"/>
+    <w:lsdException w:name="Colorful List Accent 1" w:semiHidden="0" w:uiPriority="72" w:unhideWhenUsed="0"/>
+    <w:lsdException w:name="Colorful Grid Accent 1" w:semiHidden="0" w:uiPriority="73" w:unhideWhenUsed="0"/>
+    <w:lsdException w:name="Light Shading Accent 2" w:semiHidden="0" w:uiPriority="60" w:unhideWhenUsed="0"/>
+    <w:lsdException w:name="Light List Accent 2" w:semiHidden="0" w:uiPriority="61" w:unhideWhenUsed="0"/>
+    <w:lsdException w:name="Light Grid Accent 2" w:semiHidden="0" w:uiPriority="62" w:unhideWhenUsed="0"/>
+    <w:lsdException w:name="Medium Shading 1 Accent 2" w:semiHidden="0" w:uiPriority="63" w:unhideWhenUsed="0"/>
+    <w:lsdException w:name="Medium Shading 2 Accent 2" w:semiHidden="0" w:uiPriority="64" w:unhideWhenUsed="0"/>
+    <w:lsdException w:name="Medium List 1 Accent 2" w:semiHidden="0" w:uiPriority="65" w:unhideWhenUsed="0"/>
+    <w:lsdException w:name="Medium List 2 Accent 2" w:semiHidden="0" w:uiPriority="66" w:unhideWhenUsed="0"/>
+    <w:lsdException w:name="Medium Grid 1 Accent 2" w:semiHidden="0" w:uiPriority="67" w:unhideWhenUsed="0"/>
+    <w:lsdException w:name="Medium Grid 2 Accent 2" w:semiHidden="0" w:uiPriority="68" w:unhideWhenUsed="0"/>
+    <w:lsdException w:name="Medium Grid 3 Accent 2" w:semiHidden="0" w:uiPriority="69" w:unhideWhenUsed="0"/>
+    <w:lsdException w:name="Dark List Accent 2" w:semiHidden="0" w:uiPriority="70" w:unhideWhenUsed="0"/>
+    <w:lsdException w:name="Colorful Shading Accent 2" w:semiHidden="0" w:uiPriority="71" w:unhideWhenUsed="0"/>
+    <w:lsdException w:name="Colorful List Accent 2" w:semiHidden="0" w:uiPriority="72" w:unhideWhenUsed="0"/>
+    <w:lsdException w:name="Colorful Grid Accent 2" w:semiHidden="0" w:uiPriority="73" w:unhideWhenUsed="0"/>
+    <w:lsdException w:name="Light Shading Accent 3" w:semiHidden="0" w:uiPriority="60" w:unhideWhenUsed="0"/>
+    <w:lsdException w:name="Light List Accent 3" w:semiHidden="0" w:uiPriority="61" w:unhideWhenUsed="0"/>
+    <w:lsdException w:name="Light Grid Accent 3" w:semiHidden="0" w:uiPriority="62" w:unhideWhenUsed="0"/>
+    <w:lsdException w:name="Medium Shading 1 Accent 3" w:semiHidden="0" w:uiPriority="63" w:unhideWhenUsed="0"/>
+    <w:lsdException w:name="Medium Shading 2 Accent 3" w:semiHidden="0" w:uiPriority="64" w:unhideWhenUsed="0"/>
+    <w:lsdException w:name="Medium List 1 Accent 3" w:semiHidden="0" w:uiPriority="65" w:unhideWhenUsed="0"/>
+    <w:lsdException w:name="Medium List 2 Accent 3" w:semiHidden="0" w:uiPriority="66" w:unhideWhenUsed="0"/>
+    <w:lsdException w:name="Medium Grid 1 Accent 3" w:semiHidden="0" w:uiPriority="67" w:unhideWhenUsed="0"/>
+    <w:lsdException w:name="Medium Grid 2 Accent 3" w:semiHidden="0" w:uiPriority="68" w:unhideWhenUsed="0"/>
+    <w:lsdException w:name="Medium Grid 3 Accent 3" w:semiHidden="0" w:uiPriority="69" w:unhideWhenUsed="0"/>
+    <w:lsdException w:name="Dark List Accent 3" w:semiHidden="0" w:uiPriority="70" w:unhideWhenUsed="0"/>
+    <w:lsdException w:name="Colorful Shading Accent 3" w:semiHidden="0" w:uiPriority="71" w:unhideWhenUsed="0"/>
+    <w:lsdException w:name="Colorful List Accent 3" w:semiHidden="0" w:uiPriority="72" w:unhideWhenUsed="0"/>
+    <w:lsdException w:name="Colorful Grid Accent 3" w:semiHidden="0" w:uiPriority="73" w:unhideWhenUsed="0"/>
+    <w:lsdException w:name="Light Shading Accent 4" w:semiHidden="0" w:uiPriority="60" w:unhideWhenUsed="0"/>
+    <w:lsdException w:name="Light List Accent 4" w:semiHidden="0" w:uiPriority="61" w:unhideWhenUsed="0"/>
+    <w:lsdException w:name="Light Grid Accent 4" w:semiHidden="0" w:uiPriority="62" w:unhideWhenUsed="0"/>
+    <w:lsdException w:name="Medium Shading 1 Accent 4" w:semiHidden="0" w:uiPriority="63" w:unhideWhenUsed="0"/>
+    <w:lsdException w:name="Medium Shading 2 Accent 4" w:semiHidden="0" w:uiPriority="64" w:unhideWhenUsed="0"/>
+    <w:lsdException w:name="Medium List 1 Accent 4" w:semiHidden="0" w:uiPriority="65" w:unhideWhenUsed="0"/>
+    <w:lsdException w:name="Medium List 2 Accent 4" w:semiHidden="0" w:uiPriority="66" w:unhideWhenUsed="0"/>
+    <w:lsdException w:name="Medium Grid 1 Accent 4" w:semiHidden="0" w:uiPriority="67" w:unhideWhenUsed="0"/>
+    <w:lsdException w:name="Medium Grid 2 Accent 4" w:semiHidden="0" w:uiPriority="68" w:unhideWhenUsed="0"/>
+    <w:lsdException w:name="Medium Grid 3 Accent 4" w:semiHidden="0" w:uiPriority="69" w:unhideWhenUsed="0"/>
+    <w:lsdException w:name="Dark List Accent 4" w:semiHidden="0" w:uiPriority="70" w:unhideWhenUsed="0"/>
+    <w:lsdException w:name="Colorful Shading Accent 4" w:semiHidden="0" w:uiPriority="71" w:unhideWhenUsed="0"/>
+    <w:lsdException w:name="Colorful List Accent 4" w:semiHidden="0" w:uiPriority="72" w:unhideWhenUsed="0"/>
+    <w:lsdException w:name="Colorful Grid Accent 4" w:semiHidden="0" w:uiPriority="73" w:unhideWhenUsed="0"/>
+    <w:lsdException w:name="Light Shading Accent 5" w:semiHidden="0" w:uiPriority="60" w:unhideWhenUsed="0"/>
+    <w:lsdException w:name="Light List Accent 5" w:semiHidden="0" w:uiPriority="61" w:unhideWhenUsed="0"/>
+    <w:lsdException w:name="Light Grid Accent 5" w:semiHidden="0" w:uiPriority="62" w:unhideWhenUsed="0"/>
+    <w:lsdException w:name="Medium Shading 1 Accent 5" w:semiHidden="0" w:uiPriority="63" w:unhideWhenUsed="0"/>
+    <w:lsdException w:name="Medium Shading 2 Accent 5" w:semiHidden="0" w:uiPriority="64" w:unhideWhenUsed="0"/>
+    <w:lsdException w:name="Medium List 1 Accent 5" w:semiHidden="0" w:uiPriority="65" w:unhideWhenUsed="0"/>
+    <w:lsdException w:name="Medium List 2 Accent 5" w:semiHidden="0" w:uiPriority="66" w:unhideWhenUsed="0"/>
+    <w:lsdException w:name="Medium Grid 1 Accent 5" w:semiHidden="0" w:uiPriority="67" w:unhideWhenUsed="0"/>
+    <w:lsdException w:name="Medium Grid 2 Accent 5" w:semiHidden="0" w:uiPriority="68" w:unhideWhenUsed="0"/>
+    <w:lsdException w:name="Medium Grid 3 Accent 5" w:semiHidden="0" w:uiPriority="69" w:unhideWhenUsed="0"/>
+    <w:lsdException w:name="Dark List Accent 5" w:semiHidden="0" w:uiPriority="70" w:unhideWhenUsed="0"/>
+    <w:lsdException w:name="Colorful Shading Accent 5" w:semiHidden="0" w:uiPriority="71" w:unhideWhenUsed="0"/>
+    <w:lsdException w:name="Colorful List Accent 5" w:semiHidden="0" w:uiPriority="72" w:unhideWhenUsed="0"/>
+    <w:lsdException w:name="Colorful Grid Accent 5" w:semiHidden="0" w:uiPriority="73" w:unhideWhenUsed="0"/>
+    <w:lsdException w:name="Light Shading Accent 6" w:semiHidden="0" w:uiPriority="60" w:unhideWhenUsed="0"/>
+    <w:lsdException w:name="Light List Accent 6" w:semiHidden="0" w:uiPriority="61" w:unhideWhenUsed="0"/>
+    <w:lsdException w:name="Light Grid Accent 6" w:semiHidden="0" w:uiPriority="62" w:unhideWhenUsed="0"/>
+    <w:lsdException w:name="Medium Shading 1 Accent 6" w:semiHidden="0" w:uiPriority="63" w:unhideWhenUsed="0"/>
+    <w:lsdException w:name="Medium Shading 2 Accent 6" w:semiHidden="0" w:uiPriority="64" w:unhideWhenUsed="0"/>
+    <w:lsdException w:name="Medium List 1 Accent 6" w:semiHidden="0" w:uiPriority="65" w:unhideWhenUsed="0"/>
+    <w:lsdException w:name="Medium List 2 Accent 6" w:semiHidden="0" w:uiPriority="66" w:unhideWhenUsed="0"/>
+    <w:lsdException w:name="Medium Grid 1 Accent 6" w:semiHidden="0" w:uiPriority="67" w:unhideWhenUsed="0"/>
+    <w:lsdException w:name="Medium Grid 2 Accent 6" w:semiHidden="0" w:uiPriority="68" w:unhideWhenUsed="0"/>
+    <w:lsdException w:name="Medium Grid 3 Accent 6" w:semiHidden="0" w:uiPriority="69" w:unhideWhenUsed="0"/>
+    <w:lsdException w:name="Dark List Accent 6" w:semiHidden="0" w:uiPriority="70" w:unhideWhenUsed="0"/>
+    <w:lsdException w:name="Colorful Shading Accent 6" w:semiHidden="0" w:uiPriority="71" w:unhideWhenUsed="0"/>
+    <w:lsdException w:name="Colorful List Accent 6" w:semiHidden="0" w:uiPriority="72" w:unhideWhenUsed="0"/>
+    <w:lsdException w:name="Colorful Grid Accent 6" w:semiHidden="0" w:uiPriority="73" w:unhideWhenUsed="0"/>
+    <w:lsdException w:name="Subtle Emphasis" w:semiHidden="0" w:uiPriority="19" w:unhideWhenUsed="0" w:qFormat="1"/>
+    <w:lsdException w:name="Intense Emphasis" w:semiHidden="0" w:uiPriority="21" w:unhideWhenUsed="0" w:qFormat="1"/>
+    <w:lsdException w:name="Subtle Reference" w:semiHidden="0" w:uiPriority="31" w:unhideWhenUsed="0" w:qFormat="1"/>
+    <w:lsdException w:name="Intense Reference" w:semiHidden="0" w:uiPriority="32" w:unhideWhenUsed="0" w:qFormat="1"/>
+    <w:lsdException w:name="Book Title" w:semiHidden="0" w:uiPriority="33" w:unhideWhenUsed="0" w:qFormat="1"/>
+    <w:lsdException w:name="Bibliography" w:uiPriority="37"/>
+    <w:lsdException w:name="TOC Heading" w:uiPriority="39" w:qFormat="1"/>
+  </w:latentStyles>
+  <w:style w:type="paragraph" w:default="1" w:styleId="Normal">
+    <w:name w:val="Normal"/>
+    <w:qFormat/>
+  </w:style>
+  <w:style w:type="character" w:default="1" w:styleId="DefaultParagraphFont">
+    <w:name w:val="Default Paragraph Font"/>
+    <w:uiPriority w:val="1"/>
+    <w:semiHidden/>
+    <w:unhideWhenUsed/>
+  </w:style>
+  <w:style w:type="table" w:default="1" w:styleId="TableNormal">
+    <w:name w:val="Normal Table"/>
+    <w:uiPriority w:val="99"/>
+    <w:semiHidden/>
+    <w:unhideWhenUsed/>
+    <w:tblPr>
+      <w:tblInd w:w="0" w:type="dxa"/>
+      <w:tblCellMar>
+        <w:top w:w="0" w:type="dxa"/>
+        <w:left w:w="108" w:type="dxa"/>
+        <w:bottom w:w="0" w:type="dxa"/>
+        <w:right w:w="108" w:type="dxa"/>
+      </w:tblCellMar>
+    </w:tblPr>
+  </w:style>
+  <w:style w:type="numbering" w:default="1" w:styleId="NoList">
+    <w:name w:val="No List"/>
+    <w:uiPriority w:val="99"/>
+    <w:semiHidden/>
+    <w:unhideWhenUsed/>
+  </w:style>
+  <w:style w:type="paragraph" w:styleId="PlainText">
+    <w:name w:val="Plain Text"/>
+    <w:basedOn w:val="Normal"/>
+    <w:link w:val="PlainTextChar"/>
+    <w:uiPriority w:val="99"/>
+    <w:unhideWhenUsed/>
+    <w:rsid w:val="00B53F43"/>
+    <w:pPr>
+      <w:spacing w:after="0" w:line="240" w:lineRule="auto"/>
+    </w:pPr>
+    <w:rPr>
+      <w:rFonts w:ascii="Consolas" w:hAnsi="Consolas"/>
+      <w:sz w:val="21"/>
+      <w:szCs w:val="21"/>
+    </w:rPr>
+  </w:style>
+  <w:style w:type="character" w:customStyle="1" w:styleId="PlainTextChar">
+    <w:name w:val="Plain Text Char"/>
+    <w:basedOn w:val="DefaultParagraphFont"/>
+    <w:link w:val="PlainText"/>
+    <w:uiPriority w:val="99"/>
+    <w:rsid w:val="00B53F43"/>
+    <w:rPr>
+      <w:rFonts w:ascii="Consolas" w:hAnsi="Consolas"/>
+      <w:sz w:val="21"/>
+      <w:szCs w:val="21"/>
+    </w:rPr>
+  </w:style>
+  <w:style w:type="paragraph" w:styleId="BalloonText">
+    <w:name w:val="Balloon Text"/>
+    <w:basedOn w:val="Normal"/>
+    <w:link w:val="BalloonTextChar"/>
+    <w:uiPriority w:val="99"/>
+    <w:semiHidden/>
+    <w:unhideWhenUsed/>
+    <w:rsid w:val="007318BB"/>
+    <w:pPr>
+      <w:spacing w:after="0" w:line="240" w:lineRule="auto"/>
+    </w:pPr>
+    <w:rPr>
+      <w:rFonts w:ascii="Tahoma" w:hAnsi="Tahoma" w:cs="Tahoma"/>
+      <w:sz w:val="16"/>
+      <w:szCs w:val="16"/>
+    </w:rPr>
+  </w:style>
+  <w:style w:type="character" w:customStyle="1" w:styleId="BalloonTextChar">
+    <w:name w:val="Balloon Text Char"/>
+    <w:basedOn w:val="DefaultParagraphFont"/>
+    <w:link w:val="BalloonText"/>
+    <w:uiPriority w:val="99"/>
+    <w:semiHidden/>
+    <w:rsid w:val="007318BB"/>
+    <w:rPr>
+      <w:rFonts w:ascii="Tahoma" w:hAnsi="Tahoma" w:cs="Tahoma"/>
+      <w:sz w:val="16"/>
+      <w:szCs w:val="16"/>
     </w:rPr>
   </w:style>
 </w:styles>
@@ -850,7 +1135,7 @@
     </a:clrScheme>
     <a:fontScheme name="Office">
       <a:majorFont>
-        <a:latin typeface="Calibri Light" panose="020F0302020204030204"/>
+        <a:latin typeface="Calibri Light"/>
         <a:ea typeface=""/>
         <a:cs typeface=""/>
         <a:font script="Jpan" typeface="ＭＳ ゴシック"/>
@@ -885,7 +1170,7 @@
         <a:font script="Geor" typeface="Sylfaen"/>
       </a:majorFont>
       <a:minorFont>
-        <a:latin typeface="Calibri" panose="020F0502020204030204"/>
+        <a:latin typeface="Calibri"/>
         <a:ea typeface=""/>
         <a:cs typeface=""/>
         <a:font script="Jpan" typeface="ＭＳ 明朝"/>
@@ -1062,7 +1347,7 @@
   <a:extraClrSchemeLst/>
   <a:extLst>
     <a:ext uri="{05A4C25C-085E-4340-85A3-A5531E510DB2}">
-      <thm15:themeFamily xmlns:thm15="http://schemas.microsoft.com/office/thememl/2012/main" name="Office Theme" id="{62F939B6-93AF-4DB8-9C6B-D6C7DFDC589F}" vid="{4A3C46E8-61CC-4603-A589-7422A47A8E4A}"/>
+      <thm15:themeFamily xmlns:thm15="http://schemas.microsoft.com/office/thememl/2012/main" xmlns="" name="Office Theme" id="{62F939B6-93AF-4DB8-9C6B-D6C7DFDC589F}" vid="{4A3C46E8-61CC-4603-A589-7422A47A8E4A}"/>
     </a:ext>
   </a:extLst>
 </a:theme>
@@ -1073,7 +1358,7 @@
 </file>
 
 <file path=customXml/itemProps1.xml><?xml version="1.0" encoding="utf-8"?>
-<ds:datastoreItem xmlns:ds="http://schemas.openxmlformats.org/officeDocument/2006/customXml" ds:itemID="{478A83B2-C07B-4843-A26C-13F226773D90}">
+<ds:datastoreItem xmlns:ds="http://schemas.openxmlformats.org/officeDocument/2006/customXml" ds:itemID="{9B0C2F11-E44B-4A32-BFA6-8FE61C0DD529}">
   <ds:schemaRefs>
     <ds:schemaRef ds:uri="http://schemas.openxmlformats.org/officeDocument/2006/bibliography"/>
   </ds:schemaRefs>

</xml_diff>